<commit_message>
chore: update project time estimation
</commit_message>
<xml_diff>
--- a/docs/Time Estimation.docx
+++ b/docs/Time Estimation.docx
@@ -2,6 +2,399 @@
 <file path=word/document.xml><?xml version="1.0" encoding="utf-8"?>
 <w:document xmlns:wpc="http://schemas.microsoft.com/office/word/2010/wordprocessingCanvas" xmlns:cx="http://schemas.microsoft.com/office/drawing/2014/chartex" xmlns:cx1="http://schemas.microsoft.com/office/drawing/2015/9/8/chartex" xmlns:cx2="http://schemas.microsoft.com/office/drawing/2015/10/21/chartex" xmlns:cx3="http://schemas.microsoft.com/office/drawing/2016/5/9/chartex" xmlns:cx4="http://schemas.microsoft.com/office/drawing/2016/5/10/chartex" xmlns:cx5="http://schemas.microsoft.com/office/drawing/2016/5/11/chartex" xmlns:cx6="http://schemas.microsoft.com/office/drawing/2016/5/12/chartex" xmlns:cx7="http://schemas.microsoft.com/office/drawing/2016/5/13/chartex" xmlns:cx8="http://schemas.microsoft.com/office/drawing/2016/5/14/chartex" xmlns:mc="http://schemas.openxmlformats.org/markup-compatibility/2006" xmlns:aink="http://schemas.microsoft.com/office/drawing/2016/ink" xmlns:am3d="http://schemas.microsoft.com/office/drawing/2017/model3d" xmlns:o="urn:schemas-microsoft-com:office:office" xmlns:r="http://schemas.openxmlformats.org/officeDocument/2006/relationships" xmlns:m="http://schemas.openxmlformats.org/officeDocument/2006/math" xmlns:v="urn:schemas-microsoft-com:vml" xmlns:wp14="http://schemas.microsoft.com/office/word/2010/wordprocessingDrawing" xmlns:wp="http://schemas.openxmlformats.org/drawingml/2006/wordprocessingDrawing" xmlns:w10="urn:schemas-microsoft-com:office:word" xmlns:w="http://schemas.openxmlformats.org/wordprocessingml/2006/main" xmlns:w14="http://schemas.microsoft.com/office/word/2010/wordml" xmlns:w15="http://schemas.microsoft.com/office/word/2012/wordml" xmlns:w16cid="http://schemas.microsoft.com/office/word/2016/wordml/cid" xmlns:w16se="http://schemas.microsoft.com/office/word/2015/wordml/symex" xmlns:wpg="http://schemas.microsoft.com/office/word/2010/wordprocessingGroup" xmlns:wpi="http://schemas.microsoft.com/office/word/2010/wordprocessingInk" xmlns:wne="http://schemas.microsoft.com/office/word/2006/wordml" xmlns:wps="http://schemas.microsoft.com/office/word/2010/wordprocessingShape" mc:Ignorable="w14 w15 w16se w16cid wp14">
   <w:body>
+    <w:p>
+      <w:pPr>
+        <w:pStyle w:val="ListParagraph"/>
+        <w:keepNext/>
+        <w:keepLines/>
+        <w:tabs>
+          <w:tab w:val="right" w:pos="10204"/>
+        </w:tabs>
+        <w:spacing w:line="360" w:lineRule="auto"/>
+        <w:jc w:val="both"/>
+        <w:rPr>
+          <w:rFonts w:ascii="Arial" w:hAnsi="Arial"/>
+          <w:color w:val="FF0000"/>
+        </w:rPr>
+      </w:pPr>
+      <w:r>
+        <w:rPr>
+          <w:rFonts w:ascii="Arial" w:hAnsi="Arial"/>
+          <w:color w:val="FF0000"/>
+        </w:rPr>
+        <w:t>Answer</w:t>
+      </w:r>
+      <w:r>
+        <w:rPr>
+          <w:rFonts w:ascii="Arial" w:hAnsi="Arial"/>
+          <w:color w:val="FF0000"/>
+        </w:rPr>
+        <w:t xml:space="preserve"> number 1</w:t>
+      </w:r>
+    </w:p>
+    <w:p>
+      <w:pPr>
+        <w:pStyle w:val="ListParagraph"/>
+        <w:keepNext/>
+        <w:keepLines/>
+        <w:tabs>
+          <w:tab w:val="right" w:pos="10204"/>
+        </w:tabs>
+        <w:spacing w:line="360" w:lineRule="auto"/>
+        <w:jc w:val="both"/>
+        <w:rPr>
+          <w:rFonts w:ascii="Arial" w:hAnsi="Arial"/>
+        </w:rPr>
+      </w:pPr>
+    </w:p>
+    <w:p>
+      <w:pPr>
+        <w:pStyle w:val="ListParagraph"/>
+        <w:keepNext/>
+        <w:keepLines/>
+        <w:tabs>
+          <w:tab w:val="right" w:pos="10204"/>
+        </w:tabs>
+        <w:spacing w:line="360" w:lineRule="auto"/>
+        <w:jc w:val="both"/>
+        <w:rPr>
+          <w:rFonts w:ascii="Arial" w:hAnsi="Arial"/>
+          <w:b/>
+          <w:bCs/>
+        </w:rPr>
+      </w:pPr>
+      <w:r>
+        <w:rPr>
+          <w:rFonts w:ascii="Arial" w:hAnsi="Arial"/>
+          <w:b/>
+          <w:bCs/>
+        </w:rPr>
+        <w:t>System Analysis</w:t>
+      </w:r>
+    </w:p>
+    <w:p>
+      <w:pPr>
+        <w:pStyle w:val="ListParagraph"/>
+        <w:keepNext/>
+        <w:keepLines/>
+        <w:numPr>
+          <w:ilvl w:val="0"/>
+          <w:numId w:val="1"/>
+        </w:numPr>
+        <w:tabs>
+          <w:tab w:val="right" w:pos="10204"/>
+        </w:tabs>
+        <w:spacing w:line="360" w:lineRule="auto"/>
+        <w:jc w:val="both"/>
+        <w:rPr>
+          <w:rFonts w:ascii="Arial" w:hAnsi="Arial"/>
+        </w:rPr>
+      </w:pPr>
+      <w:r>
+        <w:rPr>
+          <w:rFonts w:ascii="Arial" w:hAnsi="Arial"/>
+        </w:rPr>
+        <w:t>Develop project plan</w:t>
+      </w:r>
+    </w:p>
+    <w:p>
+      <w:pPr>
+        <w:pStyle w:val="ListParagraph"/>
+        <w:keepNext/>
+        <w:keepLines/>
+        <w:tabs>
+          <w:tab w:val="right" w:pos="10204"/>
+        </w:tabs>
+        <w:spacing w:line="360" w:lineRule="auto"/>
+        <w:jc w:val="both"/>
+        <w:rPr>
+          <w:rFonts w:ascii="Arial" w:hAnsi="Arial"/>
+          <w:b/>
+          <w:bCs/>
+        </w:rPr>
+      </w:pPr>
+      <w:r>
+        <w:rPr>
+          <w:rFonts w:ascii="Arial" w:hAnsi="Arial"/>
+          <w:b/>
+          <w:bCs/>
+        </w:rPr>
+        <w:t>System Design</w:t>
+      </w:r>
+    </w:p>
+    <w:p>
+      <w:pPr>
+        <w:pStyle w:val="ListParagraph"/>
+        <w:keepNext/>
+        <w:keepLines/>
+        <w:numPr>
+          <w:ilvl w:val="0"/>
+          <w:numId w:val="1"/>
+        </w:numPr>
+        <w:tabs>
+          <w:tab w:val="right" w:pos="10204"/>
+        </w:tabs>
+        <w:spacing w:line="360" w:lineRule="auto"/>
+        <w:jc w:val="both"/>
+        <w:rPr>
+          <w:rFonts w:ascii="Arial" w:hAnsi="Arial"/>
+        </w:rPr>
+      </w:pPr>
+      <w:r>
+        <w:rPr>
+          <w:rFonts w:ascii="Arial" w:hAnsi="Arial"/>
+        </w:rPr>
+        <w:t>Design system Architecture</w:t>
+      </w:r>
+    </w:p>
+    <w:p>
+      <w:pPr>
+        <w:pStyle w:val="ListParagraph"/>
+        <w:keepNext/>
+        <w:keepLines/>
+        <w:numPr>
+          <w:ilvl w:val="0"/>
+          <w:numId w:val="1"/>
+        </w:numPr>
+        <w:tabs>
+          <w:tab w:val="right" w:pos="10204"/>
+        </w:tabs>
+        <w:spacing w:line="360" w:lineRule="auto"/>
+        <w:jc w:val="both"/>
+        <w:rPr>
+          <w:rFonts w:ascii="Arial" w:hAnsi="Arial"/>
+        </w:rPr>
+      </w:pPr>
+      <w:r>
+        <w:t>Install and setup software’s</w:t>
+      </w:r>
+    </w:p>
+    <w:p>
+      <w:pPr>
+        <w:pStyle w:val="ListParagraph"/>
+        <w:keepNext/>
+        <w:keepLines/>
+        <w:numPr>
+          <w:ilvl w:val="0"/>
+          <w:numId w:val="1"/>
+        </w:numPr>
+        <w:tabs>
+          <w:tab w:val="right" w:pos="10204"/>
+        </w:tabs>
+        <w:spacing w:line="360" w:lineRule="auto"/>
+        <w:jc w:val="both"/>
+        <w:rPr>
+          <w:rFonts w:ascii="Arial" w:hAnsi="Arial"/>
+        </w:rPr>
+      </w:pPr>
+      <w:r>
+        <w:rPr>
+          <w:rFonts w:ascii="Arial" w:hAnsi="Arial"/>
+        </w:rPr>
+        <w:t>System development</w:t>
+      </w:r>
+    </w:p>
+    <w:p>
+      <w:pPr>
+        <w:pStyle w:val="ListParagraph"/>
+        <w:keepNext/>
+        <w:keepLines/>
+        <w:numPr>
+          <w:ilvl w:val="0"/>
+          <w:numId w:val="1"/>
+        </w:numPr>
+        <w:tabs>
+          <w:tab w:val="right" w:pos="10204"/>
+        </w:tabs>
+        <w:spacing w:line="360" w:lineRule="auto"/>
+        <w:jc w:val="both"/>
+        <w:rPr>
+          <w:rFonts w:ascii="Arial" w:hAnsi="Arial"/>
+        </w:rPr>
+      </w:pPr>
+      <w:r>
+        <w:rPr>
+          <w:rFonts w:ascii="Arial" w:hAnsi="Arial"/>
+        </w:rPr>
+        <w:t>Hosting</w:t>
+      </w:r>
+    </w:p>
+    <w:p>
+      <w:pPr>
+        <w:pStyle w:val="ListParagraph"/>
+        <w:keepNext/>
+        <w:keepLines/>
+        <w:tabs>
+          <w:tab w:val="right" w:pos="10204"/>
+        </w:tabs>
+        <w:spacing w:line="360" w:lineRule="auto"/>
+        <w:jc w:val="both"/>
+        <w:rPr>
+          <w:rFonts w:ascii="Arial" w:hAnsi="Arial"/>
+          <w:b/>
+          <w:bCs/>
+        </w:rPr>
+      </w:pPr>
+      <w:r>
+        <w:rPr>
+          <w:rFonts w:ascii="Arial" w:hAnsi="Arial"/>
+          <w:b/>
+          <w:bCs/>
+        </w:rPr>
+        <w:t>System testing</w:t>
+      </w:r>
+    </w:p>
+    <w:p>
+      <w:pPr>
+        <w:pStyle w:val="ListParagraph"/>
+        <w:keepNext/>
+        <w:keepLines/>
+        <w:numPr>
+          <w:ilvl w:val="0"/>
+          <w:numId w:val="2"/>
+        </w:numPr>
+        <w:tabs>
+          <w:tab w:val="right" w:pos="10204"/>
+        </w:tabs>
+        <w:spacing w:line="360" w:lineRule="auto"/>
+        <w:jc w:val="both"/>
+        <w:rPr>
+          <w:rFonts w:ascii="Arial" w:hAnsi="Arial"/>
+        </w:rPr>
+      </w:pPr>
+      <w:r>
+        <w:rPr>
+          <w:rFonts w:ascii="Arial" w:hAnsi="Arial"/>
+        </w:rPr>
+        <w:t>Testing</w:t>
+      </w:r>
+    </w:p>
+    <w:p>
+      <w:pPr>
+        <w:keepNext/>
+        <w:keepLines/>
+        <w:tabs>
+          <w:tab w:val="right" w:pos="10204"/>
+        </w:tabs>
+        <w:spacing w:line="360" w:lineRule="auto"/>
+        <w:jc w:val="both"/>
+        <w:rPr>
+          <w:rFonts w:ascii="Arial" w:hAnsi="Arial"/>
+          <w:b/>
+          <w:bCs/>
+        </w:rPr>
+      </w:pPr>
+      <w:r>
+        <w:rPr>
+          <w:rFonts w:ascii="Arial" w:hAnsi="Arial"/>
+        </w:rPr>
+        <w:t xml:space="preserve">           </w:t>
+      </w:r>
+      <w:r>
+        <w:rPr>
+          <w:rFonts w:ascii="Arial" w:hAnsi="Arial"/>
+          <w:b/>
+          <w:bCs/>
+        </w:rPr>
+        <w:t xml:space="preserve"> Deployment</w:t>
+      </w:r>
+    </w:p>
+    <w:p>
+      <w:pPr>
+        <w:pStyle w:val="ListParagraph"/>
+        <w:keepNext/>
+        <w:keepLines/>
+        <w:numPr>
+          <w:ilvl w:val="0"/>
+          <w:numId w:val="2"/>
+        </w:numPr>
+        <w:tabs>
+          <w:tab w:val="right" w:pos="10204"/>
+        </w:tabs>
+        <w:spacing w:line="360" w:lineRule="auto"/>
+        <w:jc w:val="both"/>
+        <w:rPr>
+          <w:rFonts w:ascii="Arial" w:hAnsi="Arial"/>
+        </w:rPr>
+      </w:pPr>
+      <w:r>
+        <w:rPr>
+          <w:rFonts w:ascii="Arial" w:hAnsi="Arial"/>
+        </w:rPr>
+        <w:t>Hosting</w:t>
+      </w:r>
+    </w:p>
+    <w:p>
+      <w:pPr>
+        <w:pStyle w:val="ListParagraph"/>
+        <w:keepNext/>
+        <w:keepLines/>
+        <w:numPr>
+          <w:ilvl w:val="0"/>
+          <w:numId w:val="2"/>
+        </w:numPr>
+        <w:tabs>
+          <w:tab w:val="right" w:pos="10204"/>
+        </w:tabs>
+        <w:spacing w:line="360" w:lineRule="auto"/>
+        <w:jc w:val="both"/>
+        <w:rPr>
+          <w:rFonts w:ascii="Arial" w:hAnsi="Arial"/>
+        </w:rPr>
+      </w:pPr>
+      <w:r>
+        <w:rPr>
+          <w:rFonts w:ascii="Arial" w:hAnsi="Arial"/>
+        </w:rPr>
+        <w:t>Train end users</w:t>
+      </w:r>
+    </w:p>
+    <w:p>
+      <w:pPr>
+        <w:keepNext/>
+        <w:keepLines/>
+        <w:tabs>
+          <w:tab w:val="right" w:pos="10204"/>
+        </w:tabs>
+        <w:spacing w:line="360" w:lineRule="auto"/>
+        <w:jc w:val="both"/>
+        <w:rPr>
+          <w:rFonts w:ascii="Arial" w:hAnsi="Arial"/>
+        </w:rPr>
+      </w:pPr>
+    </w:p>
+    <w:p>
+      <w:pPr>
+        <w:pStyle w:val="ListParagraph"/>
+        <w:keepNext/>
+        <w:keepLines/>
+        <w:tabs>
+          <w:tab w:val="right" w:pos="10204"/>
+        </w:tabs>
+        <w:spacing w:line="360" w:lineRule="auto"/>
+        <w:ind w:left="1440"/>
+        <w:jc w:val="both"/>
+        <w:rPr>
+          <w:rFonts w:ascii="Arial" w:hAnsi="Arial"/>
+          <w:color w:val="FF0000"/>
+        </w:rPr>
+      </w:pPr>
+      <w:r>
+        <w:rPr>
+          <w:rFonts w:ascii="Arial" w:hAnsi="Arial"/>
+          <w:color w:val="FF0000"/>
+        </w:rPr>
+        <w:t xml:space="preserve">Answer number </w:t>
+      </w:r>
+      <w:r>
+        <w:rPr>
+          <w:rFonts w:ascii="Arial" w:hAnsi="Arial"/>
+          <w:color w:val="FF0000"/>
+        </w:rPr>
+        <w:t>2</w:t>
+      </w:r>
+    </w:p>
+    <w:p/>
     <w:p>
       <w:pPr>
         <w:jc w:val="center"/>
@@ -25,6 +418,19 @@
         </w:rPr>
         <w:t>Time Estimation</w:t>
       </w:r>
+    </w:p>
+    <w:p>
+      <w:pPr>
+        <w:jc w:val="center"/>
+        <w:rPr>
+          <w:rFonts w:ascii="Arial" w:hAnsi="Arial" w:cs="Arial"/>
+          <w:b/>
+          <w:bCs/>
+          <w:sz w:val="36"/>
+          <w:szCs w:val="36"/>
+          <w:u w:val="single"/>
+        </w:rPr>
+      </w:pPr>
     </w:p>
     <w:p>
       <w:pPr>
@@ -75,11 +481,11 @@
         <w:tblLook w:val="04A0" w:firstRow="1" w:lastRow="0" w:firstColumn="1" w:lastColumn="0" w:noHBand="0" w:noVBand="1"/>
       </w:tblPr>
       <w:tblGrid>
-        <w:gridCol w:w="1696"/>
-        <w:gridCol w:w="2268"/>
-        <w:gridCol w:w="1418"/>
-        <w:gridCol w:w="1843"/>
-        <w:gridCol w:w="2126"/>
+        <w:gridCol w:w="3145"/>
+        <w:gridCol w:w="1260"/>
+        <w:gridCol w:w="1620"/>
+        <w:gridCol w:w="1710"/>
+        <w:gridCol w:w="1616"/>
       </w:tblGrid>
       <w:tr>
         <w:trPr>
@@ -87,7 +493,7 @@
         </w:trPr>
         <w:tc>
           <w:tcPr>
-            <w:tcW w:w="1696" w:type="dxa"/>
+            <w:tcW w:w="3145" w:type="dxa"/>
             <w:shd w:val="clear" w:color="auto" w:fill="9CC2E5" w:themeFill="accent5" w:themeFillTint="99"/>
           </w:tcPr>
           <w:p>
@@ -106,7 +512,7 @@
         </w:tc>
         <w:tc>
           <w:tcPr>
-            <w:tcW w:w="2268" w:type="dxa"/>
+            <w:tcW w:w="1260" w:type="dxa"/>
             <w:shd w:val="clear" w:color="auto" w:fill="9CC2E5" w:themeFill="accent5" w:themeFillTint="99"/>
           </w:tcPr>
           <w:p>
@@ -132,7 +538,7 @@
         </w:tc>
         <w:tc>
           <w:tcPr>
-            <w:tcW w:w="1418" w:type="dxa"/>
+            <w:tcW w:w="1620" w:type="dxa"/>
             <w:shd w:val="clear" w:color="auto" w:fill="9CC2E5" w:themeFill="accent5" w:themeFillTint="99"/>
           </w:tcPr>
           <w:p>
@@ -151,7 +557,7 @@
         </w:tc>
         <w:tc>
           <w:tcPr>
-            <w:tcW w:w="1843" w:type="dxa"/>
+            <w:tcW w:w="1710" w:type="dxa"/>
             <w:shd w:val="clear" w:color="auto" w:fill="9CC2E5" w:themeFill="accent5" w:themeFillTint="99"/>
           </w:tcPr>
           <w:p>
@@ -170,7 +576,7 @@
         </w:tc>
         <w:tc>
           <w:tcPr>
-            <w:tcW w:w="2126" w:type="dxa"/>
+            <w:tcW w:w="1616" w:type="dxa"/>
             <w:shd w:val="clear" w:color="auto" w:fill="9CC2E5" w:themeFill="accent5" w:themeFillTint="99"/>
           </w:tcPr>
           <w:p>
@@ -189,13 +595,7 @@
               <w:rPr>
                 <w:b/>
               </w:rPr>
-              <w:t>ime</w:t>
-            </w:r>
-            <w:r>
-              <w:rPr>
-                <w:b/>
-              </w:rPr>
-              <w:t xml:space="preserve"> </w:t>
+              <w:t xml:space="preserve">ime </w:t>
             </w:r>
             <w:r>
               <w:rPr>
@@ -212,53 +612,68 @@
         </w:trPr>
         <w:tc>
           <w:tcPr>
-            <w:tcW w:w="1696" w:type="dxa"/>
-          </w:tcPr>
-          <w:p>
-            <w:r>
-              <w:t>Draw Wireframes</w:t>
-            </w:r>
-          </w:p>
-        </w:tc>
-        <w:tc>
-          <w:tcPr>
-            <w:tcW w:w="2268" w:type="dxa"/>
-          </w:tcPr>
-          <w:p>
-            <w:r>
-              <w:t>1 hour</w:t>
-            </w:r>
-          </w:p>
-        </w:tc>
-        <w:tc>
-          <w:tcPr>
-            <w:tcW w:w="1418" w:type="dxa"/>
-          </w:tcPr>
-          <w:p>
-            <w:r>
-              <w:t>2 hours</w:t>
-            </w:r>
-          </w:p>
-        </w:tc>
-        <w:tc>
-          <w:tcPr>
-            <w:tcW w:w="1843" w:type="dxa"/>
-          </w:tcPr>
-          <w:p>
-            <w:r>
-              <w:t>3</w:t>
+            <w:tcW w:w="3145" w:type="dxa"/>
+          </w:tcPr>
+          <w:p>
+            <w:r>
+              <w:t>Develop project plan</w:t>
+            </w:r>
+          </w:p>
+        </w:tc>
+        <w:tc>
+          <w:tcPr>
+            <w:tcW w:w="1260" w:type="dxa"/>
+          </w:tcPr>
+          <w:p>
+            <w:r>
+              <w:t>48</w:t>
+            </w:r>
+            <w:r>
+              <w:t xml:space="preserve"> hour</w:t>
+            </w:r>
+            <w:r>
+              <w:t>s</w:t>
+            </w:r>
+          </w:p>
+        </w:tc>
+        <w:tc>
+          <w:tcPr>
+            <w:tcW w:w="1620" w:type="dxa"/>
+          </w:tcPr>
+          <w:p>
+            <w:r>
+              <w:t>52</w:t>
+            </w:r>
+            <w:r>
+              <w:t>hours</w:t>
+            </w:r>
+          </w:p>
+        </w:tc>
+        <w:tc>
+          <w:tcPr>
+            <w:tcW w:w="1710" w:type="dxa"/>
+          </w:tcPr>
+          <w:p>
+            <w:r>
+              <w:t xml:space="preserve">60 </w:t>
             </w:r>
             <w:r>
               <w:t>hour</w:t>
             </w:r>
-          </w:p>
-        </w:tc>
-        <w:tc>
-          <w:tcPr>
-            <w:tcW w:w="2126" w:type="dxa"/>
+            <w:r>
+              <w:t>s</w:t>
+            </w:r>
+          </w:p>
+        </w:tc>
+        <w:tc>
+          <w:tcPr>
+            <w:tcW w:w="1616" w:type="dxa"/>
             <w:shd w:val="clear" w:color="auto" w:fill="BDD6EE" w:themeFill="accent5" w:themeFillTint="66"/>
           </w:tcPr>
           <w:p>
+            <w:r>
+              <w:t>5</w:t>
+            </w:r>
             <w:r>
               <w:t>2 hours</w:t>
             </w:r>
@@ -271,185 +686,200 @@
         </w:trPr>
         <w:tc>
           <w:tcPr>
-            <w:tcW w:w="1696" w:type="dxa"/>
-          </w:tcPr>
-          <w:p>
-            <w:r>
-              <w:t>Draw Gantt chat</w:t>
-            </w:r>
-          </w:p>
-        </w:tc>
-        <w:tc>
-          <w:tcPr>
-            <w:tcW w:w="2268" w:type="dxa"/>
-          </w:tcPr>
-          <w:p>
-            <w:r>
-              <w:t>1 hour</w:t>
-            </w:r>
-          </w:p>
-        </w:tc>
-        <w:tc>
-          <w:tcPr>
-            <w:tcW w:w="1418" w:type="dxa"/>
+            <w:tcW w:w="3145" w:type="dxa"/>
+          </w:tcPr>
+          <w:p>
+            <w:r>
+              <w:t>Design System architecture</w:t>
+            </w:r>
+          </w:p>
+        </w:tc>
+        <w:tc>
+          <w:tcPr>
+            <w:tcW w:w="1260" w:type="dxa"/>
+          </w:tcPr>
+          <w:p>
+            <w:r>
+              <w:t>24</w:t>
+            </w:r>
+            <w:r>
+              <w:t xml:space="preserve"> hour</w:t>
+            </w:r>
+            <w:r>
+              <w:t>s</w:t>
+            </w:r>
+          </w:p>
+        </w:tc>
+        <w:tc>
+          <w:tcPr>
+            <w:tcW w:w="1620" w:type="dxa"/>
+          </w:tcPr>
+          <w:p>
+            <w:r>
+              <w:t>29</w:t>
+            </w:r>
+            <w:r>
+              <w:t xml:space="preserve"> hour</w:t>
+            </w:r>
+            <w:r>
+              <w:t>s</w:t>
+            </w:r>
+            <w:r>
+              <w:t xml:space="preserve"> </w:t>
+            </w:r>
+          </w:p>
+        </w:tc>
+        <w:tc>
+          <w:tcPr>
+            <w:tcW w:w="1710" w:type="dxa"/>
+          </w:tcPr>
+          <w:p>
+            <w:r>
+              <w:t>35</w:t>
+            </w:r>
+            <w:r>
+              <w:t xml:space="preserve"> hours</w:t>
+            </w:r>
+          </w:p>
+        </w:tc>
+        <w:tc>
+          <w:tcPr>
+            <w:tcW w:w="1616" w:type="dxa"/>
+            <w:shd w:val="clear" w:color="auto" w:fill="BDD6EE" w:themeFill="accent5" w:themeFillTint="66"/>
           </w:tcPr>
           <w:p>
             <w:r>
               <w:t>2</w:t>
             </w:r>
             <w:r>
-              <w:t xml:space="preserve"> hour</w:t>
-            </w:r>
-            <w:r>
-              <w:t>s</w:t>
+              <w:t>9</w:t>
+            </w:r>
+            <w:r>
+              <w:t xml:space="preserve"> hours</w:t>
+            </w:r>
+          </w:p>
+        </w:tc>
+      </w:tr>
+      <w:tr>
+        <w:trPr>
+          <w:trHeight w:val="258"/>
+        </w:trPr>
+        <w:tc>
+          <w:tcPr>
+            <w:tcW w:w="3145" w:type="dxa"/>
+          </w:tcPr>
+          <w:p>
+            <w:r>
+              <w:t>Install and setup software’s</w:t>
+            </w:r>
+          </w:p>
+        </w:tc>
+        <w:tc>
+          <w:tcPr>
+            <w:tcW w:w="1260" w:type="dxa"/>
+          </w:tcPr>
+          <w:p>
+            <w:r>
+              <w:t xml:space="preserve">16 hours </w:t>
+            </w:r>
+          </w:p>
+        </w:tc>
+        <w:tc>
+          <w:tcPr>
+            <w:tcW w:w="1620" w:type="dxa"/>
+          </w:tcPr>
+          <w:p>
+            <w:r>
+              <w:t>21 hours</w:t>
+            </w:r>
+          </w:p>
+        </w:tc>
+        <w:tc>
+          <w:tcPr>
+            <w:tcW w:w="1710" w:type="dxa"/>
+          </w:tcPr>
+          <w:p>
+            <w:r>
+              <w:t>30 hours</w:t>
+            </w:r>
+          </w:p>
+        </w:tc>
+        <w:tc>
+          <w:tcPr>
+            <w:tcW w:w="1616" w:type="dxa"/>
+            <w:shd w:val="clear" w:color="auto" w:fill="BDD6EE" w:themeFill="accent5" w:themeFillTint="66"/>
+          </w:tcPr>
+          <w:p>
+            <w:r>
+              <w:t>21 hours</w:t>
+            </w:r>
+          </w:p>
+        </w:tc>
+      </w:tr>
+      <w:tr>
+        <w:tc>
+          <w:tcPr>
+            <w:tcW w:w="3145" w:type="dxa"/>
+          </w:tcPr>
+          <w:p>
+            <w:r>
+              <w:t>System Development</w:t>
+            </w:r>
+          </w:p>
+        </w:tc>
+        <w:tc>
+          <w:tcPr>
+            <w:tcW w:w="1260" w:type="dxa"/>
+          </w:tcPr>
+          <w:p>
+            <w:r>
+              <w:t>272</w:t>
+            </w:r>
+            <w:r>
+              <w:t xml:space="preserve"> hours</w:t>
+            </w:r>
+          </w:p>
+        </w:tc>
+        <w:tc>
+          <w:tcPr>
+            <w:tcW w:w="1620" w:type="dxa"/>
+          </w:tcPr>
+          <w:p>
+            <w:r>
+              <w:t>290</w:t>
+            </w:r>
+            <w:r>
+              <w:t xml:space="preserve"> hours</w:t>
+            </w:r>
+          </w:p>
+        </w:tc>
+        <w:tc>
+          <w:tcPr>
+            <w:tcW w:w="1710" w:type="dxa"/>
+          </w:tcPr>
+          <w:p>
+            <w:r>
+              <w:t>300</w:t>
             </w:r>
             <w:r>
               <w:t xml:space="preserve"> </w:t>
             </w:r>
-          </w:p>
-        </w:tc>
-        <w:tc>
-          <w:tcPr>
-            <w:tcW w:w="1843" w:type="dxa"/>
-          </w:tcPr>
-          <w:p>
-            <w:r>
-              <w:t>3 hours</w:t>
-            </w:r>
-          </w:p>
-        </w:tc>
-        <w:tc>
-          <w:tcPr>
-            <w:tcW w:w="2126" w:type="dxa"/>
+            <w:r>
+              <w:t>hours</w:t>
+            </w:r>
+          </w:p>
+        </w:tc>
+        <w:tc>
+          <w:tcPr>
+            <w:tcW w:w="1616" w:type="dxa"/>
             <w:shd w:val="clear" w:color="auto" w:fill="BDD6EE" w:themeFill="accent5" w:themeFillTint="66"/>
           </w:tcPr>
           <w:p>
             <w:r>
-              <w:t>2 hours</w:t>
-            </w:r>
-          </w:p>
-        </w:tc>
-      </w:tr>
-      <w:tr>
-        <w:tc>
-          <w:tcPr>
-            <w:tcW w:w="1696" w:type="dxa"/>
-          </w:tcPr>
-          <w:p>
-            <w:r>
-              <w:t>Prepare Feasibility Study</w:t>
-            </w:r>
-          </w:p>
-        </w:tc>
-        <w:tc>
-          <w:tcPr>
-            <w:tcW w:w="2268" w:type="dxa"/>
-          </w:tcPr>
-          <w:p>
-            <w:r>
-              <w:t>3 hours</w:t>
-            </w:r>
-          </w:p>
-        </w:tc>
-        <w:tc>
-          <w:tcPr>
-            <w:tcW w:w="1418" w:type="dxa"/>
-          </w:tcPr>
-          <w:p>
-            <w:r>
-              <w:t>4</w:t>
+              <w:t>288</w:t>
             </w:r>
             <w:r>
               <w:t xml:space="preserve"> hours</w:t>
-            </w:r>
-          </w:p>
-        </w:tc>
-        <w:tc>
-          <w:tcPr>
-            <w:tcW w:w="1843" w:type="dxa"/>
-          </w:tcPr>
-          <w:p>
-            <w:r>
-              <w:t>6</w:t>
-            </w:r>
-            <w:r>
-              <w:t xml:space="preserve"> </w:t>
-            </w:r>
-            <w:r>
-              <w:t>hours</w:t>
-            </w:r>
-          </w:p>
-        </w:tc>
-        <w:tc>
-          <w:tcPr>
-            <w:tcW w:w="2126" w:type="dxa"/>
-            <w:shd w:val="clear" w:color="auto" w:fill="BDD6EE" w:themeFill="accent5" w:themeFillTint="66"/>
-          </w:tcPr>
-          <w:p>
-            <w:r>
-              <w:t>5 hours</w:t>
-            </w:r>
-          </w:p>
-        </w:tc>
-      </w:tr>
-      <w:tr>
-        <w:trPr>
-          <w:trHeight w:val="327"/>
-        </w:trPr>
-        <w:tc>
-          <w:tcPr>
-            <w:tcW w:w="1696" w:type="dxa"/>
-          </w:tcPr>
-          <w:p>
-            <w:r>
-              <w:t>Prepare CBA</w:t>
-            </w:r>
-          </w:p>
-        </w:tc>
-        <w:tc>
-          <w:tcPr>
-            <w:tcW w:w="2268" w:type="dxa"/>
-          </w:tcPr>
-          <w:p>
-            <w:r>
-              <w:t>2 hours</w:t>
-            </w:r>
-          </w:p>
-        </w:tc>
-        <w:tc>
-          <w:tcPr>
-            <w:tcW w:w="1418" w:type="dxa"/>
-          </w:tcPr>
-          <w:p>
-            <w:r>
-              <w:t>3 hours</w:t>
-            </w:r>
-          </w:p>
-        </w:tc>
-        <w:tc>
-          <w:tcPr>
-            <w:tcW w:w="1843" w:type="dxa"/>
-          </w:tcPr>
-          <w:p>
-            <w:r>
-              <w:t>5</w:t>
-            </w:r>
-            <w:r>
-              <w:t xml:space="preserve"> hour</w:t>
-            </w:r>
-            <w:r>
-              <w:t>s</w:t>
-            </w:r>
-          </w:p>
-        </w:tc>
-        <w:tc>
-          <w:tcPr>
-            <w:tcW w:w="2126" w:type="dxa"/>
-            <w:shd w:val="clear" w:color="auto" w:fill="BDD6EE" w:themeFill="accent5" w:themeFillTint="66"/>
-          </w:tcPr>
-          <w:p>
-            <w:r>
-              <w:t>3 hours</w:t>
             </w:r>
           </w:p>
         </w:tc>
@@ -460,20 +890,17 @@
         </w:trPr>
         <w:tc>
           <w:tcPr>
-            <w:tcW w:w="1696" w:type="dxa"/>
-          </w:tcPr>
-          <w:p>
-            <w:r>
-              <w:t>I</w:t>
-            </w:r>
-            <w:r>
-              <w:t>mplementation</w:t>
-            </w:r>
-          </w:p>
-        </w:tc>
-        <w:tc>
-          <w:tcPr>
-            <w:tcW w:w="2268" w:type="dxa"/>
+            <w:tcW w:w="3145" w:type="dxa"/>
+          </w:tcPr>
+          <w:p>
+            <w:r>
+              <w:t>Testing</w:t>
+            </w:r>
+          </w:p>
+        </w:tc>
+        <w:tc>
+          <w:tcPr>
+            <w:tcW w:w="1260" w:type="dxa"/>
           </w:tcPr>
           <w:p>
             <w:r>
@@ -486,11 +913,11 @@
         </w:tc>
         <w:tc>
           <w:tcPr>
-            <w:tcW w:w="1418" w:type="dxa"/>
-          </w:tcPr>
-          <w:p>
-            <w:r>
-              <w:t>120</w:t>
+            <w:tcW w:w="1620" w:type="dxa"/>
+          </w:tcPr>
+          <w:p>
+            <w:r>
+              <w:t>115</w:t>
             </w:r>
             <w:r>
               <w:t xml:space="preserve"> hours</w:t>
@@ -499,11 +926,14 @@
         </w:tc>
         <w:tc>
           <w:tcPr>
-            <w:tcW w:w="1843" w:type="dxa"/>
-          </w:tcPr>
-          <w:p>
-            <w:r>
-              <w:t>150</w:t>
+            <w:tcW w:w="1710" w:type="dxa"/>
+          </w:tcPr>
+          <w:p>
+            <w:r>
+              <w:t>1</w:t>
+            </w:r>
+            <w:r>
+              <w:t>30</w:t>
             </w:r>
             <w:r>
               <w:t xml:space="preserve"> hour</w:t>
@@ -515,12 +945,15 @@
         </w:tc>
         <w:tc>
           <w:tcPr>
-            <w:tcW w:w="2126" w:type="dxa"/>
+            <w:tcW w:w="1616" w:type="dxa"/>
             <w:shd w:val="clear" w:color="auto" w:fill="BDD6EE" w:themeFill="accent5" w:themeFillTint="66"/>
           </w:tcPr>
           <w:p>
             <w:r>
-              <w:t>121</w:t>
+              <w:t>1</w:t>
+            </w:r>
+            <w:r>
+              <w:t>15</w:t>
             </w:r>
             <w:r>
               <w:t xml:space="preserve"> hours</w:t>
@@ -534,31 +967,21 @@
         </w:trPr>
         <w:tc>
           <w:tcPr>
-            <w:tcW w:w="1696" w:type="dxa"/>
-          </w:tcPr>
-          <w:p>
-            <w:r>
-              <w:t>Testing</w:t>
-            </w:r>
-          </w:p>
-        </w:tc>
-        <w:tc>
-          <w:tcPr>
-            <w:tcW w:w="2268" w:type="dxa"/>
-          </w:tcPr>
-          <w:p>
-            <w:r>
-              <w:t>48 hours</w:t>
-            </w:r>
-          </w:p>
-        </w:tc>
-        <w:tc>
-          <w:tcPr>
-            <w:tcW w:w="1418" w:type="dxa"/>
-          </w:tcPr>
-          <w:p>
-            <w:r>
-              <w:t>50</w:t>
+            <w:tcW w:w="3145" w:type="dxa"/>
+          </w:tcPr>
+          <w:p>
+            <w:r>
+              <w:t>Deployment</w:t>
+            </w:r>
+          </w:p>
+        </w:tc>
+        <w:tc>
+          <w:tcPr>
+            <w:tcW w:w="1260" w:type="dxa"/>
+          </w:tcPr>
+          <w:p>
+            <w:r>
+              <w:t>24</w:t>
             </w:r>
             <w:r>
               <w:t xml:space="preserve"> hours</w:t>
@@ -567,11 +990,11 @@
         </w:tc>
         <w:tc>
           <w:tcPr>
-            <w:tcW w:w="1843" w:type="dxa"/>
-          </w:tcPr>
-          <w:p>
-            <w:r>
-              <w:t>55</w:t>
+            <w:tcW w:w="1620" w:type="dxa"/>
+          </w:tcPr>
+          <w:p>
+            <w:r>
+              <w:t>30</w:t>
             </w:r>
             <w:r>
               <w:t xml:space="preserve"> hours</w:t>
@@ -580,12 +1003,25 @@
         </w:tc>
         <w:tc>
           <w:tcPr>
-            <w:tcW w:w="2126" w:type="dxa"/>
+            <w:tcW w:w="1710" w:type="dxa"/>
+          </w:tcPr>
+          <w:p>
+            <w:r>
+              <w:t>41</w:t>
+            </w:r>
+            <w:r>
+              <w:t xml:space="preserve"> hours</w:t>
+            </w:r>
+          </w:p>
+        </w:tc>
+        <w:tc>
+          <w:tcPr>
+            <w:tcW w:w="1616" w:type="dxa"/>
             <w:shd w:val="clear" w:color="auto" w:fill="BDD6EE" w:themeFill="accent5" w:themeFillTint="66"/>
           </w:tcPr>
           <w:p>
             <w:r>
-              <w:t>50</w:t>
+              <w:t>30</w:t>
             </w:r>
             <w:r>
               <w:t xml:space="preserve"> hours</w:t>
@@ -599,55 +1035,58 @@
         </w:trPr>
         <w:tc>
           <w:tcPr>
-            <w:tcW w:w="1696" w:type="dxa"/>
-          </w:tcPr>
-          <w:p>
-            <w:r>
-              <w:t>Deployment</w:t>
-            </w:r>
-          </w:p>
-        </w:tc>
-        <w:tc>
-          <w:tcPr>
-            <w:tcW w:w="2268" w:type="dxa"/>
-          </w:tcPr>
-          <w:p>
-            <w:r>
-              <w:t>3 hours</w:t>
-            </w:r>
-          </w:p>
-        </w:tc>
-        <w:tc>
-          <w:tcPr>
-            <w:tcW w:w="1418" w:type="dxa"/>
-          </w:tcPr>
-          <w:p>
-            <w:r>
-              <w:t>4 hours</w:t>
-            </w:r>
-          </w:p>
-        </w:tc>
-        <w:tc>
-          <w:tcPr>
-            <w:tcW w:w="1843" w:type="dxa"/>
-          </w:tcPr>
-          <w:p>
-            <w:r>
-              <w:t>5 hours</w:t>
-            </w:r>
-          </w:p>
-        </w:tc>
-        <w:tc>
-          <w:tcPr>
-            <w:tcW w:w="2126" w:type="dxa"/>
+            <w:tcW w:w="3145" w:type="dxa"/>
+          </w:tcPr>
+          <w:p>
+            <w:r>
+              <w:t>Train End users</w:t>
+            </w:r>
+          </w:p>
+        </w:tc>
+        <w:tc>
+          <w:tcPr>
+            <w:tcW w:w="1260" w:type="dxa"/>
+          </w:tcPr>
+          <w:p>
+            <w:r>
+              <w:t>16 hours</w:t>
+            </w:r>
+          </w:p>
+        </w:tc>
+        <w:tc>
+          <w:tcPr>
+            <w:tcW w:w="1620" w:type="dxa"/>
+          </w:tcPr>
+          <w:p>
+            <w:r>
+              <w:t>2</w:t>
+            </w:r>
+            <w:r>
+              <w:t>3</w:t>
+            </w:r>
+            <w:r>
+              <w:t xml:space="preserve"> hours</w:t>
+            </w:r>
+          </w:p>
+        </w:tc>
+        <w:tc>
+          <w:tcPr>
+            <w:tcW w:w="1710" w:type="dxa"/>
+          </w:tcPr>
+          <w:p>
+            <w:r>
+              <w:t>33 hours</w:t>
+            </w:r>
+          </w:p>
+        </w:tc>
+        <w:tc>
+          <w:tcPr>
+            <w:tcW w:w="1616" w:type="dxa"/>
             <w:shd w:val="clear" w:color="auto" w:fill="BDD6EE" w:themeFill="accent5" w:themeFillTint="66"/>
           </w:tcPr>
           <w:p>
             <w:r>
-              <w:t>5</w:t>
-            </w:r>
-            <w:r>
-              <w:t xml:space="preserve"> hours</w:t>
+              <w:t>23 hours</w:t>
             </w:r>
           </w:p>
         </w:tc>
@@ -658,7 +1097,7 @@
         </w:trPr>
         <w:tc>
           <w:tcPr>
-            <w:tcW w:w="7225" w:type="dxa"/>
+            <w:tcW w:w="7735" w:type="dxa"/>
             <w:gridSpan w:val="4"/>
           </w:tcPr>
           <w:p>
@@ -673,11 +1112,17 @@
               </w:rPr>
               <w:t>Total Time Expected</w:t>
             </w:r>
-          </w:p>
-        </w:tc>
-        <w:tc>
-          <w:tcPr>
-            <w:tcW w:w="2126" w:type="dxa"/>
+            <w:r>
+              <w:rPr>
+                <w:b/>
+              </w:rPr>
+              <w:t xml:space="preserve"> to finish the project</w:t>
+            </w:r>
+          </w:p>
+        </w:tc>
+        <w:tc>
+          <w:tcPr>
+            <w:tcW w:w="1616" w:type="dxa"/>
             <w:shd w:val="clear" w:color="auto" w:fill="BDD6EE" w:themeFill="accent5" w:themeFillTint="66"/>
           </w:tcPr>
           <w:p>
@@ -690,19 +1135,13 @@
               <w:rPr>
                 <w:b/>
               </w:rPr>
-              <w:t xml:space="preserve">  </w:t>
-            </w:r>
-            <w:r>
-              <w:rPr>
-                <w:b/>
-              </w:rPr>
-              <w:t>188</w:t>
-            </w:r>
-            <w:r>
-              <w:rPr>
-                <w:b/>
-              </w:rPr>
-              <w:t xml:space="preserve"> hours</w:t>
+              <w:t xml:space="preserve">558 </w:t>
+            </w:r>
+            <w:r>
+              <w:rPr>
+                <w:b/>
+              </w:rPr>
+              <w:t>hours</w:t>
             </w:r>
           </w:p>
         </w:tc>
@@ -736,10 +1175,8 @@
               </w:rPr>
             </w:pPr>
             <w:r>
-              <w:rPr>
-                <w:b/>
-              </w:rPr>
-              <w:t>Draw Wireframes</w:t>
+              <w:lastRenderedPageBreak/>
+              <w:t>Develop project plan</w:t>
             </w:r>
           </w:p>
         </w:tc>
@@ -821,7 +1258,19 @@
               <w:rPr>
                 <w:sz w:val="24"/>
               </w:rPr>
-              <w:t>1 day</w:t>
+              <w:t>2</w:t>
+            </w:r>
+            <w:r>
+              <w:rPr>
+                <w:sz w:val="24"/>
+              </w:rPr>
+              <w:t xml:space="preserve"> day</w:t>
+            </w:r>
+            <w:r>
+              <w:rPr>
+                <w:sz w:val="24"/>
+              </w:rPr>
+              <w:t>s</w:t>
             </w:r>
           </w:p>
         </w:tc>
@@ -840,7 +1289,19 @@
               <w:rPr>
                 <w:sz w:val="24"/>
               </w:rPr>
-              <w:t>04 -December-2019</w:t>
+              <w:t>0</w:t>
+            </w:r>
+            <w:r>
+              <w:rPr>
+                <w:sz w:val="24"/>
+              </w:rPr>
+              <w:t>2</w:t>
+            </w:r>
+            <w:r>
+              <w:rPr>
+                <w:sz w:val="24"/>
+              </w:rPr>
+              <w:t xml:space="preserve"> -December-2019</w:t>
             </w:r>
           </w:p>
         </w:tc>
@@ -859,7 +1320,19 @@
               <w:rPr>
                 <w:sz w:val="24"/>
               </w:rPr>
-              <w:t>04 -December-2019</w:t>
+              <w:t>0</w:t>
+            </w:r>
+            <w:r>
+              <w:rPr>
+                <w:sz w:val="24"/>
+              </w:rPr>
+              <w:t>6</w:t>
+            </w:r>
+            <w:r>
+              <w:rPr>
+                <w:sz w:val="24"/>
+              </w:rPr>
+              <w:t xml:space="preserve"> -December-2019</w:t>
             </w:r>
           </w:p>
         </w:tc>
@@ -877,6 +1350,13 @@
                 <w:sz w:val="24"/>
               </w:rPr>
               <w:t>Slack</w:t>
+            </w:r>
+            <w:r>
+              <w:rPr>
+                <w:b/>
+                <w:sz w:val="24"/>
+              </w:rPr>
+              <w:t xml:space="preserve"> 0</w:t>
             </w:r>
           </w:p>
         </w:tc>
@@ -910,10 +1390,7 @@
               </w:rPr>
             </w:pPr>
             <w:r>
-              <w:rPr>
-                <w:b/>
-              </w:rPr>
-              <w:t>Prepare Feasibility Study</w:t>
+              <w:t>Design System architecture</w:t>
             </w:r>
           </w:p>
         </w:tc>
@@ -992,7 +1469,19 @@
               <w:rPr>
                 <w:sz w:val="24"/>
               </w:rPr>
-              <w:t>1 day</w:t>
+              <w:t>3</w:t>
+            </w:r>
+            <w:r>
+              <w:rPr>
+                <w:sz w:val="24"/>
+              </w:rPr>
+              <w:t xml:space="preserve"> day</w:t>
+            </w:r>
+            <w:r>
+              <w:rPr>
+                <w:sz w:val="24"/>
+              </w:rPr>
+              <w:t>s</w:t>
             </w:r>
           </w:p>
         </w:tc>
@@ -1002,7 +1491,13 @@
           </w:tcPr>
           <w:p>
             <w:r>
-              <w:t>04 -December-2019</w:t>
+              <w:t>0</w:t>
+            </w:r>
+            <w:r>
+              <w:t>9</w:t>
+            </w:r>
+            <w:r>
+              <w:t xml:space="preserve"> -December-2019</w:t>
             </w:r>
           </w:p>
         </w:tc>
@@ -1012,7 +1507,10 @@
           </w:tcPr>
           <w:p>
             <w:r>
-              <w:t>04 -December-2019</w:t>
+              <w:t>11</w:t>
+            </w:r>
+            <w:r>
+              <w:t xml:space="preserve"> -December-2019</w:t>
             </w:r>
           </w:p>
         </w:tc>
@@ -1031,341 +1529,12 @@
               </w:rPr>
               <w:t>Slack</w:t>
             </w:r>
-          </w:p>
-        </w:tc>
-      </w:tr>
-    </w:tbl>
-    <w:p/>
-    <w:p/>
-    <w:tbl>
-      <w:tblPr>
-        <w:tblStyle w:val="TableGrid"/>
-        <w:tblW w:w="0" w:type="auto"/>
-        <w:tblLook w:val="04A0" w:firstRow="1" w:lastRow="0" w:firstColumn="1" w:lastColumn="0" w:noHBand="0" w:noVBand="1"/>
-      </w:tblPr>
-      <w:tblGrid>
-        <w:gridCol w:w="3005"/>
-        <w:gridCol w:w="3005"/>
-        <w:gridCol w:w="3006"/>
-      </w:tblGrid>
-      <w:tr>
-        <w:tc>
-          <w:tcPr>
-            <w:tcW w:w="9016" w:type="dxa"/>
-            <w:gridSpan w:val="3"/>
-            <w:shd w:val="clear" w:color="auto" w:fill="9CC2E5" w:themeFill="accent5" w:themeFillTint="99"/>
-          </w:tcPr>
-          <w:p>
-            <w:pPr>
-              <w:jc w:val="center"/>
-              <w:rPr>
-                <w:b/>
-              </w:rPr>
-            </w:pPr>
-            <w:r>
-              <w:rPr>
-                <w:b/>
-              </w:rPr>
-              <w:t>Prepare CBA</w:t>
-            </w:r>
-          </w:p>
-        </w:tc>
-      </w:tr>
-      <w:tr>
-        <w:tc>
-          <w:tcPr>
-            <w:tcW w:w="3005" w:type="dxa"/>
-          </w:tcPr>
-          <w:p>
-            <w:r>
-              <w:rPr>
-                <w:b/>
-                <w:sz w:val="24"/>
-              </w:rPr>
-              <w:t>Duration</w:t>
-            </w:r>
-          </w:p>
-        </w:tc>
-        <w:tc>
-          <w:tcPr>
-            <w:tcW w:w="3005" w:type="dxa"/>
-          </w:tcPr>
-          <w:p>
-            <w:pPr>
-              <w:jc w:val="center"/>
-              <w:rPr>
-                <w:b/>
-                <w:sz w:val="24"/>
-              </w:rPr>
-            </w:pPr>
-            <w:r>
-              <w:rPr>
-                <w:b/>
-                <w:sz w:val="24"/>
-              </w:rPr>
-              <w:t>Start Date</w:t>
-            </w:r>
-          </w:p>
-        </w:tc>
-        <w:tc>
-          <w:tcPr>
-            <w:tcW w:w="3006" w:type="dxa"/>
-          </w:tcPr>
-          <w:p>
-            <w:pPr>
-              <w:jc w:val="center"/>
-              <w:rPr>
-                <w:b/>
-              </w:rPr>
-            </w:pPr>
-            <w:r>
-              <w:rPr>
-                <w:b/>
-                <w:sz w:val="24"/>
-              </w:rPr>
-              <w:t>End Date</w:t>
-            </w:r>
-          </w:p>
-        </w:tc>
-      </w:tr>
-      <w:tr>
-        <w:tc>
-          <w:tcPr>
-            <w:tcW w:w="3005" w:type="dxa"/>
-          </w:tcPr>
-          <w:p>
-            <w:pPr>
-              <w:jc w:val="center"/>
-              <w:rPr>
-                <w:sz w:val="24"/>
-              </w:rPr>
-            </w:pPr>
-            <w:r>
-              <w:rPr>
-                <w:sz w:val="24"/>
-              </w:rPr>
-              <w:t>1 day</w:t>
-            </w:r>
-          </w:p>
-        </w:tc>
-        <w:tc>
-          <w:tcPr>
-            <w:tcW w:w="3005" w:type="dxa"/>
-          </w:tcPr>
-          <w:p>
-            <w:r>
-              <w:t>04 -December-2019</w:t>
-            </w:r>
-          </w:p>
-        </w:tc>
-        <w:tc>
-          <w:tcPr>
-            <w:tcW w:w="3006" w:type="dxa"/>
-          </w:tcPr>
-          <w:p>
-            <w:r>
-              <w:t>04 -December-2019</w:t>
-            </w:r>
-          </w:p>
-        </w:tc>
-      </w:tr>
-      <w:tr>
-        <w:tc>
-          <w:tcPr>
-            <w:tcW w:w="9016" w:type="dxa"/>
-            <w:gridSpan w:val="3"/>
-          </w:tcPr>
-          <w:p>
-            <w:r>
-              <w:rPr>
-                <w:b/>
-                <w:sz w:val="24"/>
-              </w:rPr>
-              <w:t>Slack</w:t>
-            </w:r>
-          </w:p>
-        </w:tc>
-      </w:tr>
-    </w:tbl>
-    <w:p/>
-    <w:p/>
-    <w:tbl>
-      <w:tblPr>
-        <w:tblStyle w:val="TableGrid"/>
-        <w:tblW w:w="0" w:type="auto"/>
-        <w:tblLook w:val="04A0" w:firstRow="1" w:lastRow="0" w:firstColumn="1" w:lastColumn="0" w:noHBand="0" w:noVBand="1"/>
-      </w:tblPr>
-      <w:tblGrid>
-        <w:gridCol w:w="3005"/>
-        <w:gridCol w:w="3005"/>
-        <w:gridCol w:w="3006"/>
-      </w:tblGrid>
-      <w:tr>
-        <w:tc>
-          <w:tcPr>
-            <w:tcW w:w="9016" w:type="dxa"/>
-            <w:gridSpan w:val="3"/>
-            <w:shd w:val="clear" w:color="auto" w:fill="9CC2E5" w:themeFill="accent5" w:themeFillTint="99"/>
-          </w:tcPr>
-          <w:p>
-            <w:pPr>
-              <w:jc w:val="center"/>
-              <w:rPr>
-                <w:b/>
-              </w:rPr>
-            </w:pPr>
-            <w:r>
-              <w:rPr>
-                <w:b/>
-              </w:rPr>
-              <w:t>Implementation</w:t>
-            </w:r>
-          </w:p>
-        </w:tc>
-      </w:tr>
-      <w:tr>
-        <w:tc>
-          <w:tcPr>
-            <w:tcW w:w="3005" w:type="dxa"/>
-          </w:tcPr>
-          <w:p>
-            <w:r>
-              <w:rPr>
-                <w:b/>
-                <w:sz w:val="24"/>
-              </w:rPr>
-              <w:t>Duration</w:t>
-            </w:r>
-          </w:p>
-        </w:tc>
-        <w:tc>
-          <w:tcPr>
-            <w:tcW w:w="3005" w:type="dxa"/>
-          </w:tcPr>
-          <w:p>
-            <w:pPr>
-              <w:jc w:val="center"/>
-              <w:rPr>
-                <w:b/>
-                <w:sz w:val="24"/>
-              </w:rPr>
-            </w:pPr>
-            <w:r>
-              <w:rPr>
-                <w:b/>
-                <w:sz w:val="24"/>
-              </w:rPr>
-              <w:t>Start Date</w:t>
-            </w:r>
-          </w:p>
-        </w:tc>
-        <w:tc>
-          <w:tcPr>
-            <w:tcW w:w="3006" w:type="dxa"/>
-          </w:tcPr>
-          <w:p>
-            <w:pPr>
-              <w:jc w:val="center"/>
-              <w:rPr>
-                <w:b/>
-                <w:sz w:val="24"/>
-              </w:rPr>
-            </w:pPr>
-            <w:r>
-              <w:rPr>
-                <w:b/>
-                <w:sz w:val="24"/>
-              </w:rPr>
-              <w:t>End Date</w:t>
-            </w:r>
-          </w:p>
-        </w:tc>
-      </w:tr>
-      <w:tr>
-        <w:tc>
-          <w:tcPr>
-            <w:tcW w:w="3005" w:type="dxa"/>
-          </w:tcPr>
-          <w:p>
-            <w:pPr>
-              <w:jc w:val="center"/>
-              <w:rPr>
-                <w:sz w:val="24"/>
-              </w:rPr>
-            </w:pPr>
-            <w:r>
-              <w:rPr>
-                <w:sz w:val="24"/>
-              </w:rPr>
-              <w:t>1</w:t>
-            </w:r>
-            <w:r>
-              <w:rPr>
-                <w:sz w:val="24"/>
-              </w:rPr>
-              <w:t>9</w:t>
-            </w:r>
-            <w:r>
-              <w:rPr>
-                <w:sz w:val="24"/>
-              </w:rPr>
-              <w:t xml:space="preserve"> day</w:t>
-            </w:r>
-          </w:p>
-        </w:tc>
-        <w:tc>
-          <w:tcPr>
-            <w:tcW w:w="3005" w:type="dxa"/>
-          </w:tcPr>
-          <w:p>
-            <w:r>
-              <w:t>0</w:t>
-            </w:r>
-            <w:r>
-              <w:t>6</w:t>
-            </w:r>
-            <w:r>
-              <w:t xml:space="preserve"> -December-2019</w:t>
-            </w:r>
-          </w:p>
-        </w:tc>
-        <w:tc>
-          <w:tcPr>
-            <w:tcW w:w="3006" w:type="dxa"/>
-          </w:tcPr>
-          <w:p>
-            <w:r>
-              <w:t>17</w:t>
-            </w:r>
-            <w:r>
-              <w:t xml:space="preserve"> -</w:t>
-            </w:r>
-            <w:r>
-              <w:t>January-2020</w:t>
-            </w:r>
-          </w:p>
-        </w:tc>
-      </w:tr>
-      <w:tr>
-        <w:tc>
-          <w:tcPr>
-            <w:tcW w:w="9016" w:type="dxa"/>
-            <w:gridSpan w:val="3"/>
-          </w:tcPr>
-          <w:p>
-            <w:r>
-              <w:rPr>
-                <w:b/>
-                <w:sz w:val="24"/>
-              </w:rPr>
-              <w:t>Slack</w:t>
-            </w:r>
-            <w:r>
-              <w:rPr>
-                <w:b/>
-                <w:sz w:val="24"/>
-              </w:rPr>
-              <w:t xml:space="preserve"> 2 days</w:t>
+            <w:r>
+              <w:rPr>
+                <w:b/>
+                <w:sz w:val="24"/>
+              </w:rPr>
+              <w:t xml:space="preserve"> 0</w:t>
             </w:r>
           </w:p>
         </w:tc>
@@ -1400,10 +1569,7 @@
               </w:rPr>
             </w:pPr>
             <w:r>
-              <w:rPr>
-                <w:b/>
-              </w:rPr>
-              <w:t>Testing</w:t>
+              <w:t>Install and setup software’s</w:t>
             </w:r>
           </w:p>
         </w:tc>
@@ -1429,13 +1595,16 @@
           </w:tcPr>
           <w:p>
             <w:pPr>
-              <w:rPr>
-                <w:b/>
-              </w:rPr>
-            </w:pPr>
-            <w:r>
-              <w:rPr>
-                <w:b/>
+              <w:jc w:val="center"/>
+              <w:rPr>
+                <w:b/>
+                <w:sz w:val="24"/>
+              </w:rPr>
+            </w:pPr>
+            <w:r>
+              <w:rPr>
+                <w:b/>
+                <w:sz w:val="24"/>
               </w:rPr>
               <w:t>Start Date</w:t>
             </w:r>
@@ -1447,13 +1616,16 @@
           </w:tcPr>
           <w:p>
             <w:pPr>
-              <w:rPr>
-                <w:b/>
-              </w:rPr>
-            </w:pPr>
-            <w:r>
-              <w:rPr>
-                <w:b/>
+              <w:jc w:val="center"/>
+              <w:rPr>
+                <w:b/>
+                <w:sz w:val="24"/>
+              </w:rPr>
+            </w:pPr>
+            <w:r>
+              <w:rPr>
+                <w:b/>
+                <w:sz w:val="24"/>
               </w:rPr>
               <w:t>End Date</w:t>
             </w:r>
@@ -1476,7 +1648,7 @@
               <w:rPr>
                 <w:sz w:val="24"/>
               </w:rPr>
-              <w:t>5</w:t>
+              <w:t>2</w:t>
             </w:r>
             <w:r>
               <w:rPr>
@@ -1484,6 +1656,12 @@
               </w:rPr>
               <w:t xml:space="preserve"> day</w:t>
             </w:r>
+            <w:r>
+              <w:rPr>
+                <w:sz w:val="24"/>
+              </w:rPr>
+              <w:t>s</w:t>
+            </w:r>
           </w:p>
         </w:tc>
         <w:tc>
@@ -1491,14 +1669,11 @@
             <w:tcW w:w="3005" w:type="dxa"/>
           </w:tcPr>
           <w:p>
-            <w:pPr>
-              <w:jc w:val="center"/>
-              <w:rPr>
-                <w:sz w:val="24"/>
-              </w:rPr>
-            </w:pPr>
-            <w:r>
-              <w:t>13 -January-2020</w:t>
+            <w:r>
+              <w:t>12</w:t>
+            </w:r>
+            <w:r>
+              <w:t xml:space="preserve"> -December-2019</w:t>
             </w:r>
           </w:p>
         </w:tc>
@@ -1507,14 +1682,11 @@
             <w:tcW w:w="3006" w:type="dxa"/>
           </w:tcPr>
           <w:p>
-            <w:pPr>
-              <w:jc w:val="center"/>
-              <w:rPr>
-                <w:sz w:val="24"/>
-              </w:rPr>
-            </w:pPr>
-            <w:r>
-              <w:t>17 -January-2020</w:t>
+            <w:r>
+              <w:t>13</w:t>
+            </w:r>
+            <w:r>
+              <w:t xml:space="preserve"> -December-2019</w:t>
             </w:r>
           </w:p>
         </w:tc>
@@ -1538,7 +1710,192 @@
                 <w:b/>
                 <w:sz w:val="24"/>
               </w:rPr>
-              <w:t xml:space="preserve"> 2 days</w:t>
+              <w:t xml:space="preserve"> 0</w:t>
+            </w:r>
+          </w:p>
+        </w:tc>
+      </w:tr>
+    </w:tbl>
+    <w:p/>
+    <w:p/>
+    <w:p/>
+    <w:p/>
+    <w:tbl>
+      <w:tblPr>
+        <w:tblStyle w:val="TableGrid"/>
+        <w:tblW w:w="0" w:type="auto"/>
+        <w:tblLook w:val="04A0" w:firstRow="1" w:lastRow="0" w:firstColumn="1" w:lastColumn="0" w:noHBand="0" w:noVBand="1"/>
+      </w:tblPr>
+      <w:tblGrid>
+        <w:gridCol w:w="3005"/>
+        <w:gridCol w:w="3005"/>
+        <w:gridCol w:w="3006"/>
+      </w:tblGrid>
+      <w:tr>
+        <w:tc>
+          <w:tcPr>
+            <w:tcW w:w="9016" w:type="dxa"/>
+            <w:gridSpan w:val="3"/>
+            <w:shd w:val="clear" w:color="auto" w:fill="9CC2E5" w:themeFill="accent5" w:themeFillTint="99"/>
+          </w:tcPr>
+          <w:p>
+            <w:pPr>
+              <w:jc w:val="center"/>
+              <w:rPr>
+                <w:b/>
+              </w:rPr>
+            </w:pPr>
+            <w:r>
+              <w:t>System Development</w:t>
+            </w:r>
+          </w:p>
+        </w:tc>
+      </w:tr>
+      <w:tr>
+        <w:tc>
+          <w:tcPr>
+            <w:tcW w:w="3005" w:type="dxa"/>
+          </w:tcPr>
+          <w:p>
+            <w:r>
+              <w:rPr>
+                <w:b/>
+                <w:sz w:val="24"/>
+              </w:rPr>
+              <w:t>Duration</w:t>
+            </w:r>
+          </w:p>
+        </w:tc>
+        <w:tc>
+          <w:tcPr>
+            <w:tcW w:w="3005" w:type="dxa"/>
+          </w:tcPr>
+          <w:p>
+            <w:pPr>
+              <w:jc w:val="center"/>
+              <w:rPr>
+                <w:b/>
+                <w:sz w:val="24"/>
+              </w:rPr>
+            </w:pPr>
+            <w:r>
+              <w:rPr>
+                <w:b/>
+                <w:sz w:val="24"/>
+              </w:rPr>
+              <w:t>Start Date</w:t>
+            </w:r>
+          </w:p>
+        </w:tc>
+        <w:tc>
+          <w:tcPr>
+            <w:tcW w:w="3006" w:type="dxa"/>
+          </w:tcPr>
+          <w:p>
+            <w:pPr>
+              <w:jc w:val="center"/>
+              <w:rPr>
+                <w:b/>
+              </w:rPr>
+            </w:pPr>
+            <w:r>
+              <w:rPr>
+                <w:b/>
+                <w:sz w:val="24"/>
+              </w:rPr>
+              <w:t>End Date</w:t>
+            </w:r>
+          </w:p>
+        </w:tc>
+      </w:tr>
+      <w:tr>
+        <w:tc>
+          <w:tcPr>
+            <w:tcW w:w="3005" w:type="dxa"/>
+          </w:tcPr>
+          <w:p>
+            <w:pPr>
+              <w:jc w:val="center"/>
+              <w:rPr>
+                <w:sz w:val="24"/>
+              </w:rPr>
+            </w:pPr>
+            <w:r>
+              <w:rPr>
+                <w:sz w:val="24"/>
+              </w:rPr>
+              <w:t>36</w:t>
+            </w:r>
+            <w:r>
+              <w:rPr>
+                <w:sz w:val="24"/>
+              </w:rPr>
+              <w:t xml:space="preserve"> day</w:t>
+            </w:r>
+            <w:r>
+              <w:rPr>
+                <w:sz w:val="24"/>
+              </w:rPr>
+              <w:t>s</w:t>
+            </w:r>
+          </w:p>
+        </w:tc>
+        <w:tc>
+          <w:tcPr>
+            <w:tcW w:w="3005" w:type="dxa"/>
+          </w:tcPr>
+          <w:p>
+            <w:r>
+              <w:t>17</w:t>
+            </w:r>
+            <w:r>
+              <w:t xml:space="preserve"> -December-2019</w:t>
+            </w:r>
+          </w:p>
+        </w:tc>
+        <w:tc>
+          <w:tcPr>
+            <w:tcW w:w="3006" w:type="dxa"/>
+          </w:tcPr>
+          <w:p>
+            <w:r>
+              <w:t>14</w:t>
+            </w:r>
+            <w:r>
+              <w:t>-</w:t>
+            </w:r>
+            <w:r>
+              <w:t>February</w:t>
+            </w:r>
+            <w:r>
+              <w:t>-20</w:t>
+            </w:r>
+            <w:r>
+              <w:t>20</w:t>
+            </w:r>
+          </w:p>
+        </w:tc>
+      </w:tr>
+      <w:tr>
+        <w:tc>
+          <w:tcPr>
+            <w:tcW w:w="9016" w:type="dxa"/>
+            <w:gridSpan w:val="3"/>
+          </w:tcPr>
+          <w:p>
+            <w:r>
+              <w:rPr>
+                <w:b/>
+                <w:sz w:val="24"/>
+              </w:rPr>
+              <w:t>Slack</w:t>
+            </w:r>
+            <w:r>
+              <w:rPr>
+                <w:b/>
+                <w:sz w:val="24"/>
+              </w:rPr>
+              <w:t xml:space="preserve"> 5</w:t>
             </w:r>
           </w:p>
         </w:tc>
@@ -1575,7 +1932,7 @@
               <w:rPr>
                 <w:b/>
               </w:rPr>
-              <w:t>Deployment</w:t>
+              <w:t>Testing</w:t>
             </w:r>
           </w:p>
         </w:tc>
@@ -1654,7 +2011,19 @@
               <w:rPr>
                 <w:sz w:val="24"/>
               </w:rPr>
-              <w:t>1 day</w:t>
+              <w:t>3</w:t>
+            </w:r>
+            <w:r>
+              <w:rPr>
+                <w:sz w:val="24"/>
+              </w:rPr>
+              <w:t xml:space="preserve"> day</w:t>
+            </w:r>
+            <w:r>
+              <w:rPr>
+                <w:sz w:val="24"/>
+              </w:rPr>
+              <w:t>s</w:t>
             </w:r>
           </w:p>
         </w:tc>
@@ -1663,14 +2032,23 @@
             <w:tcW w:w="3005" w:type="dxa"/>
           </w:tcPr>
           <w:p>
-            <w:pPr>
-              <w:jc w:val="center"/>
-              <w:rPr>
-                <w:sz w:val="24"/>
-              </w:rPr>
-            </w:pPr>
-            <w:r>
-              <w:t>17 -January-2020</w:t>
+            <w:r>
+              <w:t xml:space="preserve"> </w:t>
+            </w:r>
+            <w:r>
+              <w:t>17</w:t>
+            </w:r>
+            <w:r>
+              <w:t>-</w:t>
+            </w:r>
+            <w:r>
+              <w:t xml:space="preserve"> February </w:t>
+            </w:r>
+            <w:r>
+              <w:t>-20</w:t>
+            </w:r>
+            <w:r>
+              <w:t>20</w:t>
             </w:r>
           </w:p>
         </w:tc>
@@ -1679,17 +2057,20 @@
             <w:tcW w:w="3006" w:type="dxa"/>
           </w:tcPr>
           <w:p>
-            <w:pPr>
-              <w:jc w:val="center"/>
-              <w:rPr>
-                <w:sz w:val="24"/>
-              </w:rPr>
-            </w:pPr>
-            <w:r>
-              <w:t>27</w:t>
-            </w:r>
-            <w:r>
-              <w:t xml:space="preserve"> -January-2020</w:t>
+            <w:r>
+              <w:t>1</w:t>
+            </w:r>
+            <w:r>
+              <w:t>9</w:t>
+            </w:r>
+            <w:r>
+              <w:t xml:space="preserve"> -</w:t>
+            </w:r>
+            <w:r>
+              <w:t xml:space="preserve"> February </w:t>
+            </w:r>
+            <w:r>
+              <w:t>-2020</w:t>
             </w:r>
           </w:p>
         </w:tc>
@@ -1713,7 +2094,425 @@
                 <w:b/>
                 <w:sz w:val="24"/>
               </w:rPr>
+              <w:t xml:space="preserve"> 2 days</w:t>
+            </w:r>
+          </w:p>
+        </w:tc>
+      </w:tr>
+    </w:tbl>
+    <w:p/>
+    <w:p/>
+    <w:tbl>
+      <w:tblPr>
+        <w:tblStyle w:val="TableGrid"/>
+        <w:tblW w:w="0" w:type="auto"/>
+        <w:tblLook w:val="04A0" w:firstRow="1" w:lastRow="0" w:firstColumn="1" w:lastColumn="0" w:noHBand="0" w:noVBand="1"/>
+      </w:tblPr>
+      <w:tblGrid>
+        <w:gridCol w:w="3005"/>
+        <w:gridCol w:w="3005"/>
+        <w:gridCol w:w="3006"/>
+      </w:tblGrid>
+      <w:tr>
+        <w:tc>
+          <w:tcPr>
+            <w:tcW w:w="9016" w:type="dxa"/>
+            <w:gridSpan w:val="3"/>
+            <w:shd w:val="clear" w:color="auto" w:fill="9CC2E5" w:themeFill="accent5" w:themeFillTint="99"/>
+          </w:tcPr>
+          <w:p>
+            <w:pPr>
+              <w:jc w:val="center"/>
+              <w:rPr>
+                <w:b/>
+              </w:rPr>
+            </w:pPr>
+            <w:r>
+              <w:rPr>
+                <w:b/>
+              </w:rPr>
+              <w:t>Deployment</w:t>
+            </w:r>
+          </w:p>
+        </w:tc>
+      </w:tr>
+      <w:tr>
+        <w:tc>
+          <w:tcPr>
+            <w:tcW w:w="3005" w:type="dxa"/>
+          </w:tcPr>
+          <w:p>
+            <w:r>
+              <w:rPr>
+                <w:b/>
+                <w:sz w:val="24"/>
+              </w:rPr>
+              <w:t>Duration</w:t>
+            </w:r>
+          </w:p>
+        </w:tc>
+        <w:tc>
+          <w:tcPr>
+            <w:tcW w:w="3005" w:type="dxa"/>
+          </w:tcPr>
+          <w:p>
+            <w:pPr>
+              <w:jc w:val="center"/>
+              <w:rPr>
+                <w:b/>
+                <w:sz w:val="24"/>
+              </w:rPr>
+            </w:pPr>
+            <w:r>
+              <w:rPr>
+                <w:b/>
+                <w:sz w:val="24"/>
+              </w:rPr>
+              <w:t>Start Date</w:t>
+            </w:r>
+          </w:p>
+        </w:tc>
+        <w:tc>
+          <w:tcPr>
+            <w:tcW w:w="3006" w:type="dxa"/>
+          </w:tcPr>
+          <w:p>
+            <w:pPr>
+              <w:jc w:val="center"/>
+              <w:rPr>
+                <w:b/>
+                <w:sz w:val="24"/>
+              </w:rPr>
+            </w:pPr>
+            <w:r>
+              <w:rPr>
+                <w:b/>
+                <w:sz w:val="24"/>
+              </w:rPr>
+              <w:t>End Date</w:t>
+            </w:r>
+          </w:p>
+        </w:tc>
+      </w:tr>
+      <w:tr>
+        <w:tc>
+          <w:tcPr>
+            <w:tcW w:w="3005" w:type="dxa"/>
+          </w:tcPr>
+          <w:p>
+            <w:pPr>
+              <w:jc w:val="center"/>
+              <w:rPr>
+                <w:sz w:val="24"/>
+              </w:rPr>
+            </w:pPr>
+            <w:r>
+              <w:rPr>
+                <w:sz w:val="24"/>
+              </w:rPr>
+              <w:t>2</w:t>
+            </w:r>
+            <w:r>
+              <w:rPr>
+                <w:sz w:val="24"/>
+              </w:rPr>
+              <w:t xml:space="preserve"> day</w:t>
+            </w:r>
+            <w:r>
+              <w:rPr>
+                <w:sz w:val="24"/>
+              </w:rPr>
+              <w:t>s</w:t>
+            </w:r>
+          </w:p>
+        </w:tc>
+        <w:tc>
+          <w:tcPr>
+            <w:tcW w:w="3005" w:type="dxa"/>
+          </w:tcPr>
+          <w:p>
+            <w:pPr>
+              <w:jc w:val="center"/>
+              <w:rPr>
+                <w:sz w:val="24"/>
+              </w:rPr>
+            </w:pPr>
+            <w:r>
+              <w:t>20</w:t>
+            </w:r>
+            <w:r>
+              <w:t xml:space="preserve"> -</w:t>
+            </w:r>
+            <w:r>
+              <w:t xml:space="preserve"> February </w:t>
+            </w:r>
+            <w:r>
+              <w:t>-2020</w:t>
+            </w:r>
+          </w:p>
+        </w:tc>
+        <w:tc>
+          <w:tcPr>
+            <w:tcW w:w="3006" w:type="dxa"/>
+          </w:tcPr>
+          <w:p>
+            <w:pPr>
+              <w:jc w:val="center"/>
+              <w:rPr>
+                <w:sz w:val="24"/>
+              </w:rPr>
+            </w:pPr>
+            <w:r>
+              <w:t>2</w:t>
+            </w:r>
+            <w:r>
+              <w:t>1</w:t>
+            </w:r>
+            <w:r>
+              <w:t xml:space="preserve"> -</w:t>
+            </w:r>
+            <w:r>
+              <w:t xml:space="preserve"> February </w:t>
+            </w:r>
+            <w:r>
+              <w:t>-2020</w:t>
+            </w:r>
+          </w:p>
+        </w:tc>
+      </w:tr>
+      <w:tr>
+        <w:tc>
+          <w:tcPr>
+            <w:tcW w:w="9016" w:type="dxa"/>
+            <w:gridSpan w:val="3"/>
+          </w:tcPr>
+          <w:p>
+            <w:r>
+              <w:rPr>
+                <w:b/>
+                <w:sz w:val="24"/>
+              </w:rPr>
+              <w:t>Slack</w:t>
+            </w:r>
+            <w:r>
+              <w:rPr>
+                <w:b/>
+                <w:sz w:val="24"/>
+              </w:rPr>
               <w:t xml:space="preserve"> 1 day</w:t>
+            </w:r>
+          </w:p>
+        </w:tc>
+      </w:tr>
+    </w:tbl>
+    <w:p/>
+    <w:p/>
+    <w:tbl>
+      <w:tblPr>
+        <w:tblStyle w:val="TableGrid"/>
+        <w:tblW w:w="0" w:type="auto"/>
+        <w:tblLook w:val="04A0" w:firstRow="1" w:lastRow="0" w:firstColumn="1" w:lastColumn="0" w:noHBand="0" w:noVBand="1"/>
+      </w:tblPr>
+      <w:tblGrid>
+        <w:gridCol w:w="3005"/>
+        <w:gridCol w:w="3005"/>
+        <w:gridCol w:w="3006"/>
+      </w:tblGrid>
+      <w:tr>
+        <w:tc>
+          <w:tcPr>
+            <w:tcW w:w="9016" w:type="dxa"/>
+            <w:gridSpan w:val="3"/>
+            <w:shd w:val="clear" w:color="auto" w:fill="9CC2E5" w:themeFill="accent5" w:themeFillTint="99"/>
+          </w:tcPr>
+          <w:p>
+            <w:pPr>
+              <w:jc w:val="center"/>
+              <w:rPr>
+                <w:b/>
+              </w:rPr>
+            </w:pPr>
+            <w:r>
+              <w:rPr>
+                <w:b/>
+              </w:rPr>
+              <w:lastRenderedPageBreak/>
+              <w:t>Train End users</w:t>
+            </w:r>
+          </w:p>
+        </w:tc>
+      </w:tr>
+      <w:tr>
+        <w:tc>
+          <w:tcPr>
+            <w:tcW w:w="3005" w:type="dxa"/>
+          </w:tcPr>
+          <w:p>
+            <w:r>
+              <w:rPr>
+                <w:b/>
+                <w:sz w:val="24"/>
+              </w:rPr>
+              <w:t>Duration</w:t>
+            </w:r>
+          </w:p>
+        </w:tc>
+        <w:tc>
+          <w:tcPr>
+            <w:tcW w:w="3005" w:type="dxa"/>
+          </w:tcPr>
+          <w:p>
+            <w:pPr>
+              <w:jc w:val="center"/>
+              <w:rPr>
+                <w:b/>
+                <w:sz w:val="24"/>
+              </w:rPr>
+            </w:pPr>
+            <w:r>
+              <w:rPr>
+                <w:b/>
+                <w:sz w:val="24"/>
+              </w:rPr>
+              <w:t>Start Date</w:t>
+            </w:r>
+          </w:p>
+        </w:tc>
+        <w:tc>
+          <w:tcPr>
+            <w:tcW w:w="3006" w:type="dxa"/>
+          </w:tcPr>
+          <w:p>
+            <w:pPr>
+              <w:jc w:val="center"/>
+              <w:rPr>
+                <w:b/>
+                <w:sz w:val="24"/>
+              </w:rPr>
+            </w:pPr>
+            <w:r>
+              <w:rPr>
+                <w:b/>
+                <w:sz w:val="24"/>
+              </w:rPr>
+              <w:t>End Date</w:t>
+            </w:r>
+          </w:p>
+        </w:tc>
+      </w:tr>
+      <w:tr>
+        <w:tc>
+          <w:tcPr>
+            <w:tcW w:w="3005" w:type="dxa"/>
+          </w:tcPr>
+          <w:p>
+            <w:pPr>
+              <w:jc w:val="center"/>
+              <w:rPr>
+                <w:sz w:val="24"/>
+              </w:rPr>
+            </w:pPr>
+            <w:r>
+              <w:rPr>
+                <w:sz w:val="24"/>
+              </w:rPr>
+              <w:t>2</w:t>
+            </w:r>
+            <w:r>
+              <w:rPr>
+                <w:sz w:val="24"/>
+              </w:rPr>
+              <w:t xml:space="preserve"> day</w:t>
+            </w:r>
+            <w:r>
+              <w:rPr>
+                <w:sz w:val="24"/>
+              </w:rPr>
+              <w:t>s</w:t>
+            </w:r>
+          </w:p>
+        </w:tc>
+        <w:tc>
+          <w:tcPr>
+            <w:tcW w:w="3005" w:type="dxa"/>
+          </w:tcPr>
+          <w:p>
+            <w:pPr>
+              <w:jc w:val="center"/>
+              <w:rPr>
+                <w:sz w:val="24"/>
+              </w:rPr>
+            </w:pPr>
+            <w:r>
+              <w:t>24</w:t>
+            </w:r>
+            <w:r>
+              <w:t xml:space="preserve"> -</w:t>
+            </w:r>
+            <w:r>
+              <w:t xml:space="preserve"> February </w:t>
+            </w:r>
+            <w:r>
+              <w:t>-2020</w:t>
+            </w:r>
+          </w:p>
+        </w:tc>
+        <w:tc>
+          <w:tcPr>
+            <w:tcW w:w="3006" w:type="dxa"/>
+          </w:tcPr>
+          <w:p>
+            <w:pPr>
+              <w:jc w:val="center"/>
+              <w:rPr>
+                <w:sz w:val="24"/>
+              </w:rPr>
+            </w:pPr>
+            <w:r>
+              <w:t>2</w:t>
+            </w:r>
+            <w:r>
+              <w:t>5</w:t>
+            </w:r>
+            <w:r>
+              <w:t xml:space="preserve"> -</w:t>
+            </w:r>
+            <w:r>
+              <w:t xml:space="preserve"> February </w:t>
+            </w:r>
+            <w:r>
+              <w:t>-2020</w:t>
+            </w:r>
+          </w:p>
+        </w:tc>
+      </w:tr>
+      <w:tr>
+        <w:tc>
+          <w:tcPr>
+            <w:tcW w:w="9016" w:type="dxa"/>
+            <w:gridSpan w:val="3"/>
+          </w:tcPr>
+          <w:p>
+            <w:r>
+              <w:rPr>
+                <w:b/>
+                <w:sz w:val="24"/>
+              </w:rPr>
+              <w:t>Slack</w:t>
+            </w:r>
+            <w:r>
+              <w:rPr>
+                <w:b/>
+                <w:sz w:val="24"/>
+              </w:rPr>
+              <w:t xml:space="preserve"> </w:t>
+            </w:r>
+            <w:r>
+              <w:rPr>
+                <w:b/>
+                <w:sz w:val="24"/>
+              </w:rPr>
+              <w:t>0</w:t>
             </w:r>
           </w:p>
         </w:tc>
@@ -1772,7 +2571,10 @@
           </w:tcPr>
           <w:p>
             <w:r>
-              <w:t>28 days</w:t>
+              <w:t>50</w:t>
+            </w:r>
+            <w:r>
+              <w:t xml:space="preserve"> days</w:t>
             </w:r>
           </w:p>
         </w:tc>
@@ -1814,7 +2616,16 @@
               </w:rPr>
             </w:pPr>
             <w:r>
-              <w:t>17 -January-2020</w:t>
+              <w:t>25</w:t>
+            </w:r>
+            <w:r>
+              <w:t xml:space="preserve"> -</w:t>
+            </w:r>
+            <w:r>
+              <w:t>Februay</w:t>
+            </w:r>
+            <w:r>
+              <w:t>-2020</w:t>
             </w:r>
           </w:p>
         </w:tc>
@@ -1856,7 +2667,63 @@
               </w:rPr>
             </w:pPr>
             <w:r>
-              <w:t>27 -January-2020</w:t>
+              <w:t>30</w:t>
+            </w:r>
+            <w:r>
+              <w:t xml:space="preserve"> -</w:t>
+            </w:r>
+            <w:r>
+              <w:t>February</w:t>
+            </w:r>
+            <w:r>
+              <w:t>-2020</w:t>
+            </w:r>
+          </w:p>
+        </w:tc>
+      </w:tr>
+      <w:tr>
+        <w:trPr>
+          <w:trHeight w:val="297"/>
+        </w:trPr>
+        <w:tc>
+          <w:tcPr>
+            <w:tcW w:w="4508" w:type="dxa"/>
+            <w:shd w:val="clear" w:color="auto" w:fill="auto"/>
+          </w:tcPr>
+          <w:p>
+            <w:pPr>
+              <w:jc w:val="center"/>
+              <w:rPr>
+                <w:rFonts w:ascii="Arial" w:hAnsi="Arial" w:cs="Arial"/>
+                <w:b/>
+              </w:rPr>
+            </w:pPr>
+            <w:r>
+              <w:rPr>
+                <w:rFonts w:ascii="Arial" w:hAnsi="Arial" w:cs="Arial"/>
+                <w:b/>
+              </w:rPr>
+              <w:t>Total s</w:t>
+            </w:r>
+            <w:bookmarkStart w:id="0" w:name="_GoBack"/>
+            <w:bookmarkEnd w:id="0"/>
+            <w:r>
+              <w:rPr>
+                <w:rFonts w:ascii="Arial" w:hAnsi="Arial" w:cs="Arial"/>
+                <w:b/>
+              </w:rPr>
+              <w:t>lack</w:t>
+            </w:r>
+          </w:p>
+        </w:tc>
+        <w:tc>
+          <w:tcPr>
+            <w:tcW w:w="4508" w:type="dxa"/>
+            <w:shd w:val="clear" w:color="auto" w:fill="auto"/>
+          </w:tcPr>
+          <w:p>
+            <w:r>
+              <w:t>8 days</w:t>
             </w:r>
           </w:p>
         </w:tc>
@@ -1868,46 +2735,6 @@
           <w:b/>
         </w:rPr>
       </w:pPr>
-    </w:p>
-    <w:p>
-      <w:pPr>
-        <w:rPr>
-          <w:b/>
-        </w:rPr>
-      </w:pPr>
-    </w:p>
-    <w:p>
-      <w:pPr>
-        <w:rPr>
-          <w:b/>
-        </w:rPr>
-      </w:pPr>
-      <w:r>
-        <w:rPr>
-          <w:b/>
-        </w:rPr>
-        <w:t xml:space="preserve">Total slack of </w:t>
-      </w:r>
-      <w:r>
-        <w:rPr>
-          <w:b/>
-        </w:rPr>
-        <w:t>5</w:t>
-      </w:r>
-      <w:r>
-        <w:rPr>
-          <w:b/>
-        </w:rPr>
-        <w:t xml:space="preserve"> </w:t>
-      </w:r>
-      <w:r>
-        <w:rPr>
-          <w:b/>
-        </w:rPr>
-        <w:t>days delay.</w:t>
-      </w:r>
-      <w:bookmarkStart w:id="0" w:name="_GoBack"/>
-      <w:bookmarkEnd w:id="0"/>
     </w:p>
     <w:p>
       <w:pPr>
@@ -1948,6 +2775,243 @@
     </w:sectPr>
   </w:body>
 </w:document>
+</file>
+
+<file path=word/numbering.xml><?xml version="1.0" encoding="utf-8"?>
+<w:numbering xmlns:wpc="http://schemas.microsoft.com/office/word/2010/wordprocessingCanvas" xmlns:cx="http://schemas.microsoft.com/office/drawing/2014/chartex" xmlns:cx1="http://schemas.microsoft.com/office/drawing/2015/9/8/chartex" xmlns:cx2="http://schemas.microsoft.com/office/drawing/2015/10/21/chartex" xmlns:cx3="http://schemas.microsoft.com/office/drawing/2016/5/9/chartex" xmlns:cx4="http://schemas.microsoft.com/office/drawing/2016/5/10/chartex" xmlns:cx5="http://schemas.microsoft.com/office/drawing/2016/5/11/chartex" xmlns:cx6="http://schemas.microsoft.com/office/drawing/2016/5/12/chartex" xmlns:cx7="http://schemas.microsoft.com/office/drawing/2016/5/13/chartex" xmlns:cx8="http://schemas.microsoft.com/office/drawing/2016/5/14/chartex" xmlns:mc="http://schemas.openxmlformats.org/markup-compatibility/2006" xmlns:aink="http://schemas.microsoft.com/office/drawing/2016/ink" xmlns:am3d="http://schemas.microsoft.com/office/drawing/2017/model3d" xmlns:o="urn:schemas-microsoft-com:office:office" xmlns:r="http://schemas.openxmlformats.org/officeDocument/2006/relationships" xmlns:m="http://schemas.openxmlformats.org/officeDocument/2006/math" xmlns:v="urn:schemas-microsoft-com:vml" xmlns:wp14="http://schemas.microsoft.com/office/word/2010/wordprocessingDrawing" xmlns:wp="http://schemas.openxmlformats.org/drawingml/2006/wordprocessingDrawing" xmlns:w10="urn:schemas-microsoft-com:office:word" xmlns:w="http://schemas.openxmlformats.org/wordprocessingml/2006/main" xmlns:w14="http://schemas.microsoft.com/office/word/2010/wordml" xmlns:w15="http://schemas.microsoft.com/office/word/2012/wordml" xmlns:w16cid="http://schemas.microsoft.com/office/word/2016/wordml/cid" xmlns:w16se="http://schemas.microsoft.com/office/word/2015/wordml/symex" xmlns:wpg="http://schemas.microsoft.com/office/word/2010/wordprocessingGroup" xmlns:wpi="http://schemas.microsoft.com/office/word/2010/wordprocessingInk" xmlns:wne="http://schemas.microsoft.com/office/word/2006/wordml" xmlns:wps="http://schemas.microsoft.com/office/word/2010/wordprocessingShape" mc:Ignorable="w14 w15 w16se w16cid wp14">
+  <w:abstractNum w:abstractNumId="0" w15:restartNumberingAfterBreak="0">
+    <w:nsid w:val="074B786C"/>
+    <w:multiLevelType w:val="hybridMultilevel"/>
+    <w:tmpl w:val="93B04B64"/>
+    <w:lvl w:ilvl="0" w:tplc="04090001">
+      <w:start w:val="1"/>
+      <w:numFmt w:val="bullet"/>
+      <w:lvlText w:val=""/>
+      <w:lvlJc w:val="left"/>
+      <w:pPr>
+        <w:ind w:left="1440" w:hanging="360"/>
+      </w:pPr>
+      <w:rPr>
+        <w:rFonts w:ascii="Symbol" w:hAnsi="Symbol" w:hint="default"/>
+      </w:rPr>
+    </w:lvl>
+    <w:lvl w:ilvl="1" w:tplc="04090003" w:tentative="1">
+      <w:start w:val="1"/>
+      <w:numFmt w:val="bullet"/>
+      <w:lvlText w:val="o"/>
+      <w:lvlJc w:val="left"/>
+      <w:pPr>
+        <w:ind w:left="2160" w:hanging="360"/>
+      </w:pPr>
+      <w:rPr>
+        <w:rFonts w:ascii="Courier New" w:hAnsi="Courier New" w:cs="Courier New" w:hint="default"/>
+      </w:rPr>
+    </w:lvl>
+    <w:lvl w:ilvl="2" w:tplc="04090005" w:tentative="1">
+      <w:start w:val="1"/>
+      <w:numFmt w:val="bullet"/>
+      <w:lvlText w:val=""/>
+      <w:lvlJc w:val="left"/>
+      <w:pPr>
+        <w:ind w:left="2880" w:hanging="360"/>
+      </w:pPr>
+      <w:rPr>
+        <w:rFonts w:ascii="Wingdings" w:hAnsi="Wingdings" w:hint="default"/>
+      </w:rPr>
+    </w:lvl>
+    <w:lvl w:ilvl="3" w:tplc="04090001" w:tentative="1">
+      <w:start w:val="1"/>
+      <w:numFmt w:val="bullet"/>
+      <w:lvlText w:val=""/>
+      <w:lvlJc w:val="left"/>
+      <w:pPr>
+        <w:ind w:left="3600" w:hanging="360"/>
+      </w:pPr>
+      <w:rPr>
+        <w:rFonts w:ascii="Symbol" w:hAnsi="Symbol" w:hint="default"/>
+      </w:rPr>
+    </w:lvl>
+    <w:lvl w:ilvl="4" w:tplc="04090003" w:tentative="1">
+      <w:start w:val="1"/>
+      <w:numFmt w:val="bullet"/>
+      <w:lvlText w:val="o"/>
+      <w:lvlJc w:val="left"/>
+      <w:pPr>
+        <w:ind w:left="4320" w:hanging="360"/>
+      </w:pPr>
+      <w:rPr>
+        <w:rFonts w:ascii="Courier New" w:hAnsi="Courier New" w:cs="Courier New" w:hint="default"/>
+      </w:rPr>
+    </w:lvl>
+    <w:lvl w:ilvl="5" w:tplc="04090005" w:tentative="1">
+      <w:start w:val="1"/>
+      <w:numFmt w:val="bullet"/>
+      <w:lvlText w:val=""/>
+      <w:lvlJc w:val="left"/>
+      <w:pPr>
+        <w:ind w:left="5040" w:hanging="360"/>
+      </w:pPr>
+      <w:rPr>
+        <w:rFonts w:ascii="Wingdings" w:hAnsi="Wingdings" w:hint="default"/>
+      </w:rPr>
+    </w:lvl>
+    <w:lvl w:ilvl="6" w:tplc="04090001" w:tentative="1">
+      <w:start w:val="1"/>
+      <w:numFmt w:val="bullet"/>
+      <w:lvlText w:val=""/>
+      <w:lvlJc w:val="left"/>
+      <w:pPr>
+        <w:ind w:left="5760" w:hanging="360"/>
+      </w:pPr>
+      <w:rPr>
+        <w:rFonts w:ascii="Symbol" w:hAnsi="Symbol" w:hint="default"/>
+      </w:rPr>
+    </w:lvl>
+    <w:lvl w:ilvl="7" w:tplc="04090003" w:tentative="1">
+      <w:start w:val="1"/>
+      <w:numFmt w:val="bullet"/>
+      <w:lvlText w:val="o"/>
+      <w:lvlJc w:val="left"/>
+      <w:pPr>
+        <w:ind w:left="6480" w:hanging="360"/>
+      </w:pPr>
+      <w:rPr>
+        <w:rFonts w:ascii="Courier New" w:hAnsi="Courier New" w:cs="Courier New" w:hint="default"/>
+      </w:rPr>
+    </w:lvl>
+    <w:lvl w:ilvl="8" w:tplc="04090005" w:tentative="1">
+      <w:start w:val="1"/>
+      <w:numFmt w:val="bullet"/>
+      <w:lvlText w:val=""/>
+      <w:lvlJc w:val="left"/>
+      <w:pPr>
+        <w:ind w:left="7200" w:hanging="360"/>
+      </w:pPr>
+      <w:rPr>
+        <w:rFonts w:ascii="Wingdings" w:hAnsi="Wingdings" w:hint="default"/>
+      </w:rPr>
+    </w:lvl>
+  </w:abstractNum>
+  <w:abstractNum w:abstractNumId="1" w15:restartNumberingAfterBreak="0">
+    <w:nsid w:val="60AE4A03"/>
+    <w:multiLevelType w:val="hybridMultilevel"/>
+    <w:tmpl w:val="83945364"/>
+    <w:lvl w:ilvl="0" w:tplc="04090001">
+      <w:start w:val="1"/>
+      <w:numFmt w:val="bullet"/>
+      <w:lvlText w:val=""/>
+      <w:lvlJc w:val="left"/>
+      <w:pPr>
+        <w:ind w:left="1440" w:hanging="360"/>
+      </w:pPr>
+      <w:rPr>
+        <w:rFonts w:ascii="Symbol" w:hAnsi="Symbol" w:hint="default"/>
+      </w:rPr>
+    </w:lvl>
+    <w:lvl w:ilvl="1" w:tplc="04090003" w:tentative="1">
+      <w:start w:val="1"/>
+      <w:numFmt w:val="bullet"/>
+      <w:lvlText w:val="o"/>
+      <w:lvlJc w:val="left"/>
+      <w:pPr>
+        <w:ind w:left="2160" w:hanging="360"/>
+      </w:pPr>
+      <w:rPr>
+        <w:rFonts w:ascii="Courier New" w:hAnsi="Courier New" w:cs="Courier New" w:hint="default"/>
+      </w:rPr>
+    </w:lvl>
+    <w:lvl w:ilvl="2" w:tplc="04090005" w:tentative="1">
+      <w:start w:val="1"/>
+      <w:numFmt w:val="bullet"/>
+      <w:lvlText w:val=""/>
+      <w:lvlJc w:val="left"/>
+      <w:pPr>
+        <w:ind w:left="2880" w:hanging="360"/>
+      </w:pPr>
+      <w:rPr>
+        <w:rFonts w:ascii="Wingdings" w:hAnsi="Wingdings" w:hint="default"/>
+      </w:rPr>
+    </w:lvl>
+    <w:lvl w:ilvl="3" w:tplc="04090001" w:tentative="1">
+      <w:start w:val="1"/>
+      <w:numFmt w:val="bullet"/>
+      <w:lvlText w:val=""/>
+      <w:lvlJc w:val="left"/>
+      <w:pPr>
+        <w:ind w:left="3600" w:hanging="360"/>
+      </w:pPr>
+      <w:rPr>
+        <w:rFonts w:ascii="Symbol" w:hAnsi="Symbol" w:hint="default"/>
+      </w:rPr>
+    </w:lvl>
+    <w:lvl w:ilvl="4" w:tplc="04090003" w:tentative="1">
+      <w:start w:val="1"/>
+      <w:numFmt w:val="bullet"/>
+      <w:lvlText w:val="o"/>
+      <w:lvlJc w:val="left"/>
+      <w:pPr>
+        <w:ind w:left="4320" w:hanging="360"/>
+      </w:pPr>
+      <w:rPr>
+        <w:rFonts w:ascii="Courier New" w:hAnsi="Courier New" w:cs="Courier New" w:hint="default"/>
+      </w:rPr>
+    </w:lvl>
+    <w:lvl w:ilvl="5" w:tplc="04090005" w:tentative="1">
+      <w:start w:val="1"/>
+      <w:numFmt w:val="bullet"/>
+      <w:lvlText w:val=""/>
+      <w:lvlJc w:val="left"/>
+      <w:pPr>
+        <w:ind w:left="5040" w:hanging="360"/>
+      </w:pPr>
+      <w:rPr>
+        <w:rFonts w:ascii="Wingdings" w:hAnsi="Wingdings" w:hint="default"/>
+      </w:rPr>
+    </w:lvl>
+    <w:lvl w:ilvl="6" w:tplc="04090001" w:tentative="1">
+      <w:start w:val="1"/>
+      <w:numFmt w:val="bullet"/>
+      <w:lvlText w:val=""/>
+      <w:lvlJc w:val="left"/>
+      <w:pPr>
+        <w:ind w:left="5760" w:hanging="360"/>
+      </w:pPr>
+      <w:rPr>
+        <w:rFonts w:ascii="Symbol" w:hAnsi="Symbol" w:hint="default"/>
+      </w:rPr>
+    </w:lvl>
+    <w:lvl w:ilvl="7" w:tplc="04090003" w:tentative="1">
+      <w:start w:val="1"/>
+      <w:numFmt w:val="bullet"/>
+      <w:lvlText w:val="o"/>
+      <w:lvlJc w:val="left"/>
+      <w:pPr>
+        <w:ind w:left="6480" w:hanging="360"/>
+      </w:pPr>
+      <w:rPr>
+        <w:rFonts w:ascii="Courier New" w:hAnsi="Courier New" w:cs="Courier New" w:hint="default"/>
+      </w:rPr>
+    </w:lvl>
+    <w:lvl w:ilvl="8" w:tplc="04090005" w:tentative="1">
+      <w:start w:val="1"/>
+      <w:numFmt w:val="bullet"/>
+      <w:lvlText w:val=""/>
+      <w:lvlJc w:val="left"/>
+      <w:pPr>
+        <w:ind w:left="7200" w:hanging="360"/>
+      </w:pPr>
+      <w:rPr>
+        <w:rFonts w:ascii="Wingdings" w:hAnsi="Wingdings" w:hint="default"/>
+      </w:rPr>
+    </w:lvl>
+  </w:abstractNum>
+  <w:num w:numId="1">
+    <w:abstractNumId w:val="0"/>
+  </w:num>
+  <w:num w:numId="2">
+    <w:abstractNumId w:val="1"/>
+  </w:num>
+</w:numbering>
 </file>
 
 <file path=word/styles.xml><?xml version="1.0" encoding="utf-8"?>
@@ -2073,6 +3137,7 @@
     <w:lsdException w:name="HTML Sample" w:semiHidden="1" w:unhideWhenUsed="1"/>
     <w:lsdException w:name="HTML Typewriter" w:semiHidden="1" w:unhideWhenUsed="1"/>
     <w:lsdException w:name="HTML Variable" w:semiHidden="1" w:unhideWhenUsed="1"/>
+    <w:lsdException w:name="Normal Table" w:semiHidden="1" w:unhideWhenUsed="1"/>
     <w:lsdException w:name="annotation subject" w:semiHidden="1" w:unhideWhenUsed="1"/>
     <w:lsdException w:name="No List" w:semiHidden="1" w:unhideWhenUsed="1"/>
     <w:lsdException w:name="Outline List 1" w:semiHidden="1" w:unhideWhenUsed="1"/>
@@ -2119,8 +3184,10 @@
     <w:lsdException w:name="Table Subtle 2" w:semiHidden="1" w:unhideWhenUsed="1"/>
     <w:lsdException w:name="Table Web 1" w:semiHidden="1" w:unhideWhenUsed="1"/>
     <w:lsdException w:name="Table Web 2" w:semiHidden="1" w:unhideWhenUsed="1"/>
+    <w:lsdException w:name="Table Web 3" w:semiHidden="1" w:unhideWhenUsed="1"/>
     <w:lsdException w:name="Balloon Text" w:semiHidden="1" w:unhideWhenUsed="1"/>
     <w:lsdException w:name="Table Grid" w:uiPriority="39"/>
+    <w:lsdException w:name="Table Theme" w:semiHidden="1" w:unhideWhenUsed="1"/>
     <w:lsdException w:name="Placeholder Text" w:semiHidden="1"/>
     <w:lsdException w:name="No Spacing" w:uiPriority="1" w:qFormat="1"/>
     <w:lsdException w:name="Light Shading" w:uiPriority="60"/>
@@ -2391,6 +3458,21 @@
         <w:insideV w:val="single" w:sz="4" w:space="0" w:color="auto"/>
       </w:tblBorders>
     </w:tblPr>
+  </w:style>
+  <w:style w:type="paragraph" w:styleId="ListParagraph">
+    <w:name w:val="List Paragraph"/>
+    <w:basedOn w:val="Normal"/>
+    <w:uiPriority w:val="34"/>
+    <w:qFormat/>
+    <w:rsid w:val="00C140DE"/>
+    <w:pPr>
+      <w:spacing w:after="200" w:line="276" w:lineRule="auto"/>
+      <w:ind w:left="720"/>
+      <w:contextualSpacing/>
+    </w:pPr>
+    <w:rPr>
+      <w:rFonts w:ascii="Calibri" w:eastAsia="Calibri" w:hAnsi="Calibri" w:cs="Arial"/>
+    </w:rPr>
   </w:style>
 </w:styles>
 </file>

</xml_diff>